<commit_message>
Edit methods to include year of publication and journal of publication info and figures.
</commit_message>
<xml_diff>
--- a/doc/Manuscript files/MSE review manuscript.docx
+++ b/doc/Manuscript files/MSE review manuscript.docx
@@ -948,7 +948,16 @@
       </w:r>
       <w:proofErr w:type="gramEnd"/>
       <w:r>
-        <w:t xml:space="preserve"> MSE (supplement 2), removing articles that were reviews, meta-analyses, or simply cited other MSE articles from our sample. After removing other articles from the original set of 264 articles, 154 articles document </w:t>
+        <w:t xml:space="preserve"> MSE (</w:t>
+      </w:r>
+      <w:r>
+        <w:t xml:space="preserve">Appendix </w:t>
+      </w:r>
+      <w:r>
+        <w:t>A</w:t>
+      </w:r>
+      <w:r>
+        <w:t xml:space="preserve">), removing articles that were reviews, meta-analyses, or simply cited other MSE articles from our sample. After removing other articles from the original set of 264 articles, 154 articles document </w:t>
       </w:r>
       <w:proofErr w:type="gramStart"/>
       <w:r>
@@ -956,15 +965,16 @@
       </w:r>
       <w:proofErr w:type="gramEnd"/>
       <w:r>
-        <w:t xml:space="preserve"> MSE. We reviewed 16 climate change MSE articles (supplement 2). Twelve of these articles came from our original January 8th, 2019 Web of Science search. To give as full a picture of the climate change MSE articles to date as possible we also reviewed the </w:t>
-      </w:r>
-      <w:proofErr w:type="gramStart"/>
-      <w:r>
-        <w:t>4 climate</w:t>
-      </w:r>
-      <w:proofErr w:type="gramEnd"/>
-      <w:r>
-        <w:t xml:space="preserve"> change MSE articles published in 2019.</w:t>
+        <w:t xml:space="preserve"> MSE. </w:t>
+      </w:r>
+      <w:r>
+        <w:t xml:space="preserve">The number of MSEs published each year is trending higher (Figure 1), with the ICES Journal of Marine Science and Fisheries Research as the leading publication outlets (Figure </w:t>
+      </w:r>
+      <w:r>
+        <w:t>2</w:t>
+      </w:r>
+      <w:r>
+        <w:t>).</w:t>
       </w:r>
     </w:p>
     <w:p>
@@ -1184,6 +1194,83 @@
     </w:p>
     <w:p>
       <w:pPr>
+        <w:pStyle w:val="ImageCaption"/>
+      </w:pPr>
+    </w:p>
+    <w:p>
+      <w:pPr>
+        <w:pStyle w:val="ImageCaption"/>
+      </w:pPr>
+      <w:r>
+        <w:t xml:space="preserve">Figure 1: </w:t>
+      </w:r>
+      <w:r>
+        <w:t xml:space="preserve">Management </w:t>
+      </w:r>
+      <w:r>
+        <w:t>s</w:t>
+      </w:r>
+      <w:r>
+        <w:t xml:space="preserve">trategy </w:t>
+      </w:r>
+      <w:r>
+        <w:t>e</w:t>
+      </w:r>
+      <w:r>
+        <w:t>valuations published per year for those selected and not selected in our random sample</w:t>
+      </w:r>
+    </w:p>
+    <w:p>
+      <w:pPr>
+        <w:pStyle w:val="ImageCaption"/>
+      </w:pPr>
+      <w:r>
+        <w:t xml:space="preserve">Figure </w:t>
+      </w:r>
+      <w:r>
+        <w:t>2</w:t>
+      </w:r>
+      <w:r>
+        <w:t>: Count of management strategy evaluations published by journal for those journal that have published at least two management strategy evaluations</w:t>
+      </w:r>
+    </w:p>
+    <w:p>
+      <w:pPr>
+        <w:pStyle w:val="BodyText"/>
+      </w:pPr>
+    </w:p>
+    <w:p>
+      <w:pPr>
+        <w:pStyle w:val="FirstParagraph"/>
+        <w:spacing w:line="480" w:lineRule="auto"/>
+      </w:pPr>
+      <w:r>
+        <w:t>We reviewed 16 climate change MSE articles (</w:t>
+      </w:r>
+      <w:r>
+        <w:t xml:space="preserve">Appendix </w:t>
+      </w:r>
+      <w:r>
+        <w:t>A</w:t>
+      </w:r>
+      <w:r>
+        <w:t xml:space="preserve">). Twelve of these articles came from our original January 8th, 2019 Web of Science search. To give as full a picture of the </w:t>
+      </w:r>
+      <w:r>
+        <w:lastRenderedPageBreak/>
+        <w:t xml:space="preserve">climate change MSE articles to date as possible we also reviewed the </w:t>
+      </w:r>
+      <w:proofErr w:type="gramStart"/>
+      <w:r>
+        <w:t>4 climate</w:t>
+      </w:r>
+      <w:proofErr w:type="gramEnd"/>
+      <w:r>
+        <w:t xml:space="preserve"> change MSE articles published in 2019.</w:t>
+      </w:r>
+    </w:p>
+    <w:p>
+      <w:pPr>
         <w:pStyle w:val="Heading2"/>
       </w:pPr>
       <w:bookmarkStart w:id="4" w:name="reviewing-mse-documentation"/>
@@ -1201,11 +1288,21 @@
         <w:spacing w:line="480" w:lineRule="auto"/>
       </w:pPr>
       <w:r>
-        <w:t xml:space="preserve">We used the structured decision making framework (Conroy and Peterson 2013; Gregory et al. 2012) as our framework for evaluating management strategy evaluation documents </w:t>
-      </w:r>
-      <w:r>
-        <w:lastRenderedPageBreak/>
-        <w:t xml:space="preserve">(Figure 1). The structured </w:t>
+        <w:t xml:space="preserve">We used the structured </w:t>
+      </w:r>
+      <w:proofErr w:type="gramStart"/>
+      <w:r>
+        <w:t>decision making</w:t>
+      </w:r>
+      <w:proofErr w:type="gramEnd"/>
+      <w:r>
+        <w:t xml:space="preserve"> framework (Conroy and Peterson 2013; Gregory et al. 2012) as our framework for evaluating management strategy evaluation documents (Figure </w:t>
+      </w:r>
+      <w:r>
+        <w:t>3</w:t>
+      </w:r>
+      <w:r>
+        <w:t xml:space="preserve">). The structured </w:t>
       </w:r>
       <w:proofErr w:type="gramStart"/>
       <w:r>
@@ -1227,7 +1324,13 @@
         <w:pStyle w:val="ImageCaption"/>
       </w:pPr>
       <w:r>
-        <w:t xml:space="preserve">Figure 1: Review framework - structured </w:t>
+        <w:t xml:space="preserve">Figure </w:t>
+      </w:r>
+      <w:r>
+        <w:t>3</w:t>
+      </w:r>
+      <w:r>
+        <w:t xml:space="preserve">: Review framework - structured </w:t>
       </w:r>
       <w:proofErr w:type="gramStart"/>
       <w:r>
@@ -1264,7 +1367,11 @@
         <w:spacing w:line="480" w:lineRule="auto"/>
       </w:pPr>
       <w:r>
-        <w:t>The consequence group addresses what question the MSE was designed to address, and how it was addressed. We report the drivers included as the primary factors influencing the predictions produced by the MSE model, listing each driver a MSE included. We also report how the consequence predictions were made, with possible values of simulation modeling, dynamic programming, expert elicitation, and mental models, or unknown when it is unclear what methodology was used to predict the status of the system for management evaluation.</w:t>
+        <w:t xml:space="preserve">The consequence group addresses what question the MSE was designed to address, and how it was addressed. We report the drivers included as the primary factors influencing the predictions produced by the MSE model, listing each driver a MSE included. We also report how the consequence predictions were made, with possible values of simulation modeling, dynamic programming, expert elicitation, and mental models, or unknown when </w:t>
+      </w:r>
+      <w:r>
+        <w:lastRenderedPageBreak/>
+        <w:t>it is unclear what methodology was used to predict the status of the system for management evaluation.</w:t>
       </w:r>
     </w:p>
     <w:p>
@@ -1273,11 +1380,7 @@
         <w:spacing w:line="480" w:lineRule="auto"/>
       </w:pPr>
       <w:r>
-        <w:t xml:space="preserve">In the objectives group we address what the concerns, or goals of the MSE were. We record each objective considered, and report the type and category of objectives included in each MSE. Natural resource management problems typically include four types of objectives: conservation, resource use, i.e., yield in the fisheries context, as well as economic, and social </w:t>
-      </w:r>
-      <w:r>
-        <w:lastRenderedPageBreak/>
-        <w:t>objectives (Runge, Grand, and Mitchell 2013). We sort objectives into four types: strategic objectives - which are concerned with the overall mission of the system in which the decision evaluated by the MSE falls, process objectives - which are concerned with how the management decision addressed by the MSE would be made, fundamental objectives - which address the goals of the management decision, and means objectives - which address means to achieving the fundamental objectives of the management decision.</w:t>
+        <w:t>In the objectives group we address what the concerns, or goals of the MSE were. We record each objective considered, and report the type and category of objectives included in each MSE. Natural resource management problems typically include four types of objectives: conservation, resource use, i.e., yield in the fisheries context, as well as economic, and social objectives (Runge, Grand, and Mitchell 2013). We sort objectives into four types: strategic objectives - which are concerned with the overall mission of the system in which the decision evaluated by the MSE falls, process objectives - which are concerned with how the management decision addressed by the MSE would be made, fundamental objectives - which address the goals of the management decision, and means objectives - which address means to achieving the fundamental objectives of the management decision.</w:t>
       </w:r>
     </w:p>
     <w:p>
@@ -1309,7 +1412,11 @@
         <w:t>,</w:t>
       </w:r>
       <w:r>
-        <w:t xml:space="preserve"> we used what information was provided to glean who participated in the production of those components of the MSE. We record and report who those participants were, referring to them as subjective participants in the objectives or alternatives process. In other cases where there was not enough information to glean who participated we report the participants as unknown.</w:t>
+        <w:t xml:space="preserve"> we used what information was provided to glean who participated in the production of those components </w:t>
+      </w:r>
+      <w:r>
+        <w:lastRenderedPageBreak/>
+        <w:t>of the MSE. We record and report who those participants were, referring to them as subjective participants in the objectives or alternatives process. In other cases where there was not enough information to glean who participated we report the participants as unknown.</w:t>
       </w:r>
     </w:p>
     <w:p>
@@ -1318,11 +1425,22 @@
         <w:spacing w:line="480" w:lineRule="auto"/>
       </w:pPr>
       <w:r>
-        <w:t xml:space="preserve">We collected additional information about the MSEs we reviewed beyond what is reported here. For a full description of the information recorded in the relational database see the </w:t>
-      </w:r>
-      <w:r>
-        <w:lastRenderedPageBreak/>
-        <w:t>supplemental information (supplement 1), and for the full data set and results see our shiny application (</w:t>
+        <w:t xml:space="preserve">We collected additional information about the MSEs we reviewed beyond what is reported here. For a full description of the information recorded in the relational database see </w:t>
+      </w:r>
+      <w:r>
+        <w:t>our appendix</w:t>
+      </w:r>
+      <w:r>
+        <w:t xml:space="preserve"> (</w:t>
+      </w:r>
+      <w:r>
+        <w:t xml:space="preserve">Appendix </w:t>
+      </w:r>
+      <w:r>
+        <w:t>B</w:t>
+      </w:r>
+      <w:r>
+        <w:t>), and for the full data set and results see our shiny application (</w:t>
       </w:r>
       <w:hyperlink r:id="rId11">
         <w:r>
@@ -2069,6 +2187,7 @@
                 <w:caps w:val="0"/>
                 <w:color w:val="333333"/>
               </w:rPr>
+              <w:lastRenderedPageBreak/>
               <w:t>Species interactions</w:t>
             </w:r>
           </w:p>
@@ -2603,7 +2722,6 @@
         <w:spacing w:line="480" w:lineRule="auto"/>
       </w:pPr>
       <w:r>
-        <w:lastRenderedPageBreak/>
         <w:t xml:space="preserve">Conservation objectives were present in nearly </w:t>
       </w:r>
       <w:proofErr w:type="gramStart"/>
@@ -3432,6 +3550,7 @@
       </w:pPr>
       <w:bookmarkStart w:id="7" w:name="X22c67e7580ffe71af577c3a6bffeb0b1ee240cb"/>
       <w:r>
+        <w:lastRenderedPageBreak/>
         <w:t xml:space="preserve">3.2 </w:t>
       </w:r>
       <w:r>
@@ -3461,11 +3580,7 @@
       </w:r>
       <w:proofErr w:type="spellEnd"/>
       <w:r>
-        <w:t xml:space="preserve"> Three of the 30 MSEs explicitly documented a trade-off </w:t>
-      </w:r>
-      <w:r>
-        <w:lastRenderedPageBreak/>
-        <w:t>analysis and 2 of the 30 documented a management decision. One MSE documented that the results of the MSE were adopted.</w:t>
+        <w:t xml:space="preserve"> Three of the 30 MSEs explicitly documented a trade-off analysis and 2 of the 30 documented a management decision. One MSE documented that the results of the MSE were adopted.</w:t>
       </w:r>
     </w:p>
     <w:p>
@@ -4328,6 +4443,7 @@
                 <w:rFonts w:cs="Helvetica"/>
                 <w:color w:val="333333"/>
               </w:rPr>
+              <w:lastRenderedPageBreak/>
               <w:t>Open meetings</w:t>
             </w:r>
           </w:p>
@@ -4382,7 +4498,13 @@
         <w:spacing w:line="480" w:lineRule="auto"/>
       </w:pPr>
       <w:r>
-        <w:t>The primary participants and leaders of the MSE processes were scientists, while some MSE process were led by governments and management agencies (Figure 2 Process). Scientists were explicitly the leaders – or the sole participants and therefore seemingly the leaders – in 73 percent of the MSE processes, while 27 percent of processes lacked enough documentation of participants and leadership such that we were unable to identify a presumed leader of the process.</w:t>
+        <w:t xml:space="preserve">The primary participants and leaders of the MSE processes were scientists, while some MSE process were led by governments and management agencies (Figure </w:t>
+      </w:r>
+      <w:r>
+        <w:t>4</w:t>
+      </w:r>
+      <w:r>
+        <w:t xml:space="preserve"> Process). Scientists were explicitly the leaders – or the sole participants and therefore seemingly the leaders – in 73 percent of the MSE processes, while 27 percent of processes lacked enough documentation of participants and leadership such that we were unable to identify a presumed leader of the process.</w:t>
       </w:r>
     </w:p>
     <w:p>
@@ -4391,7 +4513,6 @@
         <w:spacing w:line="480" w:lineRule="auto"/>
       </w:pPr>
       <w:r>
-        <w:lastRenderedPageBreak/>
         <w:t xml:space="preserve">Scientists were participants in nearly </w:t>
       </w:r>
       <w:proofErr w:type="gramStart"/>
@@ -4400,7 +4521,13 @@
       </w:r>
       <w:proofErr w:type="gramEnd"/>
       <w:r>
-        <w:t xml:space="preserve"> the reviewed MSE processes (Figure 2 Participants). Other stakeholders in MSE processes were less frequent participants. Members of the fishery participated in 30 percent, management and government representatives in 23 percent, representatives of independent institutions in 7 percent, and the members of the public in 3 percent of reviewed MSEs. Decision makers – those responsible for selecting the management plan to implement – were participants in 13 percent of MSEs. Experts – a possible source of data or predictions – participated in 3 percent of the MSEs reviewed. Participants involved to the assist the MSE process itself, i.e., facilitators and decision analysts, participated in 10 and 3 percent of MSE processes respectively.</w:t>
+        <w:t xml:space="preserve"> the reviewed MSE processes (Figure </w:t>
+      </w:r>
+      <w:r>
+        <w:t>4</w:t>
+      </w:r>
+      <w:r>
+        <w:t xml:space="preserve"> Participants). Other stakeholders in MSE processes were less frequent participants. Members of the fishery participated in 30 percent, management and government representatives in 23 percent, representatives of independent institutions in 7 percent, and the members of the public in 3 percent of reviewed MSEs. Decision makers – those responsible for selecting the management plan to implement – were participants in 13 percent of MSEs. Experts – a possible source of data or predictions – participated in 3 percent of the MSEs reviewed. Participants involved to the assist the MSE process itself, i.e., facilitators and decision analysts, participated in 10 and 3 percent of MSE processes respectively.</w:t>
       </w:r>
     </w:p>
     <w:p>
@@ -4409,7 +4536,23 @@
         <w:spacing w:line="480" w:lineRule="auto"/>
       </w:pPr>
       <w:r>
-        <w:t>Objectives and alternatives were elicited from a variety of participants. Management, government, or fishery participants explicitly provided objectives and alternatives in about 10 percent of the MSE processes (Figure 2 Explicit). However, in most cases the source of the objectives and alternatives was not explicit. The source of objectives and alternatives was not explicit in more than 80% of the MSE processes, 25 of 30 objective sources were not explicit and 24 of 30 alternative sources. In those subjective cases scientists – being the only or primary participants – seemingly selected these components most frequently (Figure 2 Subjective).</w:t>
+        <w:t xml:space="preserve">Objectives and alternatives were elicited from a variety of participants. Management, government, or fishery participants explicitly provided objectives and alternatives in about 10 percent of the MSE processes (Figure </w:t>
+      </w:r>
+      <w:r>
+        <w:t>4</w:t>
+      </w:r>
+      <w:r>
+        <w:t xml:space="preserve"> Explicit). However, in most cases the source of the objectives and alternatives was not explicit. The source of objectives and alternatives was not explicit in more than 80% of the MSE processes, 25 of 30 objective sources were </w:t>
+      </w:r>
+      <w:r>
+        <w:lastRenderedPageBreak/>
+        <w:t xml:space="preserve">not explicit and 24 of 30 alternative sources. In those subjective cases scientists – being the only or primary participants – seemingly selected these components most frequently (Figure </w:t>
+      </w:r>
+      <w:r>
+        <w:t>4</w:t>
+      </w:r>
+      <w:r>
+        <w:t xml:space="preserve"> Subjective).</w:t>
       </w:r>
     </w:p>
     <w:p>
@@ -4417,7 +4560,13 @@
         <w:pStyle w:val="ImageCaption"/>
       </w:pPr>
       <w:r>
-        <w:t>Figure 2: Who guided (Process), participated in (Participants), or provided explicitly documented input (Explicit), or seemingly provided input (Subjective) during the specified steps of the MSE process</w:t>
+        <w:t xml:space="preserve">Figure </w:t>
+      </w:r>
+      <w:r>
+        <w:t>4</w:t>
+      </w:r>
+      <w:r>
+        <w:t>: Who guided (Process), participated in (Participants), or provided explicitly documented input (Explicit), or seemingly provided input (Subjective) during the specified steps of the MSE process</w:t>
       </w:r>
     </w:p>
     <w:tbl>
@@ -4478,7 +4627,13 @@
             </w:r>
             <w:proofErr w:type="spellEnd"/>
             <w:r>
-              <w:t xml:space="preserve"> We filtered the original set of MSEs published by as of December 31st, 2019 searching for the term “climate change” within the set that resulted from searching for “management strategy evaluation”. This resulted in our reviewing 16 published MSEs that included climate change as a driver. We reviewed the climate change MSEs using the same methodology described above. These MSEs have been concentrated in North America and Australia (Figure 3).</w:t>
+              <w:t xml:space="preserve"> We filtered the original set of MSEs published by as of December 31st, 2019 searching for the term “climate change” within the set that resulted from searching for “management strategy evaluation”. This resulted in our reviewing 16 published MSEs that included climate change as a driver. We reviewed the climate change MSEs using the same methodology described above. These MSEs have been concentrated in North America and Australia (Figure </w:t>
+            </w:r>
+            <w:r>
+              <w:t>5</w:t>
+            </w:r>
+            <w:r>
+              <w:t>).</w:t>
             </w:r>
           </w:p>
           <w:p>
@@ -4486,7 +4641,13 @@
               <w:pStyle w:val="ImageCaption"/>
             </w:pPr>
             <w:r>
-              <w:t>Figure 3: Map of MSE study locations.</w:t>
+              <w:t xml:space="preserve">Figure </w:t>
+            </w:r>
+            <w:r>
+              <w:t>5</w:t>
+            </w:r>
+            <w:r>
+              <w:t>: Map of MSE study locations.</w:t>
             </w:r>
           </w:p>
           <w:p>
@@ -6078,8 +6239,6 @@
             <w:r>
               <w:t>Climate change MSEs were more likely to explicitly document the trade-off analysis stage, equally likely to document the alternatives stages, but were less likely to document the other stages in the decision process.</w:t>
             </w:r>
-            <w:bookmarkStart w:id="10" w:name="_GoBack"/>
-            <w:bookmarkEnd w:id="10"/>
           </w:p>
           <w:p>
             <w:pPr>
@@ -6833,13 +6992,13 @@
           <w:numId w:val="6"/>
         </w:numPr>
       </w:pPr>
-      <w:bookmarkStart w:id="11" w:name="discussion"/>
+      <w:bookmarkStart w:id="10" w:name="discussion"/>
       <w:bookmarkEnd w:id="9"/>
       <w:r>
         <w:lastRenderedPageBreak/>
         <w:t>Discussion</w:t>
       </w:r>
-      <w:bookmarkEnd w:id="11"/>
+      <w:bookmarkEnd w:id="10"/>
     </w:p>
     <w:p>
       <w:pPr>
@@ -7024,14 +7183,14 @@
       <w:pPr>
         <w:pStyle w:val="Heading3"/>
       </w:pPr>
-      <w:bookmarkStart w:id="12" w:name="explore-and-expand-upon-this-review"/>
+      <w:bookmarkStart w:id="11" w:name="explore-and-expand-upon-this-review"/>
       <w:r>
         <w:t xml:space="preserve">5.1 </w:t>
       </w:r>
       <w:r>
         <w:t>Explore and expand upon this review</w:t>
       </w:r>
-      <w:bookmarkEnd w:id="12"/>
+      <w:bookmarkEnd w:id="11"/>
     </w:p>
     <w:p>
       <w:pPr>
@@ -7041,27 +7200,14 @@
       <w:r>
         <w:t xml:space="preserve">To aid learning from the documentation that has occurred, and provide ready access to future MSE documentation we produced a shiny application </w:t>
       </w:r>
-      <w:r>
-        <w:fldChar w:fldCharType="begin"/>
-      </w:r>
-      <w:r>
-        <w:instrText xml:space="preserve"> ADDIN ZOTERO_TEMP </w:instrText>
-      </w:r>
-      <w:r>
-        <w:fldChar w:fldCharType="separate"/>
-      </w:r>
-      <w:r>
-        <w:rPr>
-          <w:rFonts w:ascii="Cambria" w:hAnsi="Cambria"/>
-        </w:rPr>
-        <w:t>(Change et al., 2018)</w:t>
-      </w:r>
-      <w:r>
-        <w:rPr>
-          <w:rFonts w:ascii="Cambria" w:hAnsi="Cambria"/>
-        </w:rPr>
-        <w:fldChar w:fldCharType="end"/>
-      </w:r>
+      <w:fldSimple w:instr=" ADDIN ZOTERO_TEMP ">
+        <w:r>
+          <w:rPr>
+            <w:rFonts w:ascii="Cambria" w:hAnsi="Cambria"/>
+          </w:rPr>
+          <w:t>(Change et al., 2018)</w:t>
+        </w:r>
+      </w:fldSimple>
       <w:r>
         <w:t xml:space="preserve"> to enable an interactive means to explore the MSE literature (</w:t>
       </w:r>
@@ -7090,19 +7236,19 @@
       <w:pPr>
         <w:pStyle w:val="Heading1"/>
       </w:pPr>
-      <w:bookmarkStart w:id="13" w:name="references"/>
+      <w:bookmarkStart w:id="12" w:name="references"/>
       <w:r>
         <w:t>References</w:t>
       </w:r>
-      <w:bookmarkEnd w:id="13"/>
+      <w:bookmarkEnd w:id="12"/>
     </w:p>
     <w:p>
       <w:pPr>
         <w:spacing w:after="0" w:line="480" w:lineRule="auto"/>
         <w:ind w:left="475" w:hanging="475"/>
       </w:pPr>
-      <w:bookmarkStart w:id="14" w:name="refs"/>
-      <w:bookmarkStart w:id="15" w:name="ref-williams2011"/>
+      <w:bookmarkStart w:id="13" w:name="refs"/>
+      <w:bookmarkStart w:id="14" w:name="ref-williams2011"/>
       <w:r>
         <w:t xml:space="preserve">Brander, K.M., 2007. Global fish production and climate change. Proceedings of the National Academy of Sciences 104, 19709–19714. </w:t>
       </w:r>
@@ -7121,7 +7267,6 @@
         <w:ind w:left="475" w:hanging="475"/>
       </w:pPr>
       <w:r>
-        <w:lastRenderedPageBreak/>
         <w:t xml:space="preserve">Busch, D.S., </w:t>
       </w:r>
       <w:proofErr w:type="spellStart"/>
@@ -7310,7 +7455,6 @@
       </w:pPr>
       <w:proofErr w:type="spellStart"/>
       <w:r>
-        <w:lastRenderedPageBreak/>
         <w:t>Kolody</w:t>
       </w:r>
       <w:proofErr w:type="spellEnd"/>
@@ -7464,11 +7608,7 @@
       </w:r>
       <w:proofErr w:type="spellEnd"/>
       <w:r>
-        <w:t xml:space="preserve">, J.A., Lyons, J.E., 2013. Evaluating a multispecies adaptive management framework: must uncertainty impede effective </w:t>
-      </w:r>
-      <w:r>
-        <w:lastRenderedPageBreak/>
-        <w:t xml:space="preserve">decision-making? J Appl </w:t>
+        <w:t xml:space="preserve">, J.A., Lyons, J.E., 2013. Evaluating a multispecies adaptive management framework: must uncertainty impede effective decision-making? J Appl </w:t>
       </w:r>
       <w:proofErr w:type="spellStart"/>
       <w:r>
@@ -7550,11 +7690,1726 @@
       </w:hyperlink>
     </w:p>
     <w:p>
+      <w:r>
+        <w:br w:type="page"/>
+      </w:r>
+    </w:p>
+    <w:p>
+      <w:pPr>
+        <w:pStyle w:val="Heading1"/>
+      </w:pPr>
+      <w:r>
+        <w:t xml:space="preserve">Appendix </w:t>
+      </w:r>
+      <w:r>
+        <w:t>A</w:t>
+      </w:r>
+      <w:r>
+        <w:t>: Articles reviewed</w:t>
+      </w:r>
+    </w:p>
+    <w:p>
+      <w:pPr>
+        <w:pStyle w:val="Heading3"/>
+      </w:pPr>
+      <w:r>
+        <w:t>Random Sample</w:t>
+      </w:r>
+    </w:p>
+    <w:p>
+      <w:pPr>
+        <w:spacing w:after="0" w:line="480" w:lineRule="auto"/>
+        <w:ind w:left="475" w:hanging="475"/>
+      </w:pPr>
+      <w:proofErr w:type="spellStart"/>
+      <w:r>
+        <w:t>Bastardie</w:t>
+      </w:r>
+      <w:proofErr w:type="spellEnd"/>
+      <w:r>
+        <w:t xml:space="preserve">, F., Nielsen, J.R., Kraus, G., 2010. The eastern Baltic cod fishery: a fleet-based management strategy evaluation framework to assess the cod recovery plan of 2008. ICES Journal of Marine Science 67, 71–86. </w:t>
+      </w:r>
+      <w:hyperlink r:id="rId26" w:history="1">
+        <w:r>
+          <w:rPr>
+            <w:rStyle w:val="Hyperlink"/>
+          </w:rPr>
+          <w:t>https://doi.org/10.1093/icesjms/fsp228</w:t>
+        </w:r>
+      </w:hyperlink>
+    </w:p>
+    <w:p>
+      <w:pPr>
+        <w:spacing w:after="0" w:line="480" w:lineRule="auto"/>
+        <w:ind w:left="475" w:hanging="475"/>
+      </w:pPr>
+      <w:r>
+        <w:t xml:space="preserve">Bischof, R., Nilsen, E.B., </w:t>
+      </w:r>
+      <w:proofErr w:type="spellStart"/>
+      <w:r>
+        <w:t>Brøseth</w:t>
+      </w:r>
+      <w:proofErr w:type="spellEnd"/>
+      <w:r>
+        <w:t xml:space="preserve">, H., </w:t>
+      </w:r>
+      <w:proofErr w:type="spellStart"/>
+      <w:r>
+        <w:t>Männil</w:t>
+      </w:r>
+      <w:proofErr w:type="spellEnd"/>
+      <w:r>
+        <w:t xml:space="preserve">, P., </w:t>
+      </w:r>
+      <w:proofErr w:type="spellStart"/>
+      <w:r>
+        <w:t>Ozoliņš</w:t>
+      </w:r>
+      <w:proofErr w:type="spellEnd"/>
+      <w:r>
+        <w:t xml:space="preserve">, J., Linnell, J.D.C., 2012. Implementation uncertainty when using recreational hunting to manage carnivores: </w:t>
+      </w:r>
+      <w:r>
+        <w:rPr>
+          <w:i/>
+          <w:iCs/>
+        </w:rPr>
+        <w:t>Carnivore hunting quotas</w:t>
+      </w:r>
+      <w:r>
+        <w:t xml:space="preserve">. Journal of Applied Ecology 49, 824–832. </w:t>
+      </w:r>
+      <w:hyperlink r:id="rId27" w:history="1">
+        <w:r>
+          <w:rPr>
+            <w:rStyle w:val="Hyperlink"/>
+          </w:rPr>
+          <w:t>https://doi.org/10.1111/j.1365-2664.2012.02167.x</w:t>
+        </w:r>
+      </w:hyperlink>
+    </w:p>
+    <w:p>
+      <w:pPr>
+        <w:spacing w:after="0" w:line="480" w:lineRule="auto"/>
+        <w:ind w:left="475" w:hanging="475"/>
+      </w:pPr>
+      <w:r>
+        <w:t xml:space="preserve">Chen, N., Zhang, C., Sun, M., Xu, B., </w:t>
+      </w:r>
+      <w:proofErr w:type="spellStart"/>
+      <w:r>
+        <w:t>Xue</w:t>
+      </w:r>
+      <w:proofErr w:type="spellEnd"/>
+      <w:r>
+        <w:t>, Y., Ren, Y., Chen, Y., 2018. The impact of natural mortality variations on the performance of management procedures for Spanish mackerel (</w:t>
+      </w:r>
+      <w:proofErr w:type="spellStart"/>
+      <w:r>
+        <w:t>Scomberomorus</w:t>
+      </w:r>
+      <w:proofErr w:type="spellEnd"/>
+      <w:r>
+        <w:t xml:space="preserve"> </w:t>
+      </w:r>
+      <w:proofErr w:type="spellStart"/>
+      <w:r>
+        <w:t>niphonius</w:t>
+      </w:r>
+      <w:proofErr w:type="spellEnd"/>
+      <w:r>
+        <w:t xml:space="preserve">) in the Yellow Sea, China. Acta </w:t>
+      </w:r>
+      <w:proofErr w:type="spellStart"/>
+      <w:r>
+        <w:t>Oceanol</w:t>
+      </w:r>
+      <w:proofErr w:type="spellEnd"/>
+      <w:r>
+        <w:t xml:space="preserve">. Sin. 37, 21–30. </w:t>
+      </w:r>
+      <w:hyperlink r:id="rId28" w:history="1">
+        <w:r>
+          <w:rPr>
+            <w:rStyle w:val="Hyperlink"/>
+          </w:rPr>
+          <w:t>https://doi.org/10.1007/s13131-018-1234-0</w:t>
+        </w:r>
+      </w:hyperlink>
+    </w:p>
+    <w:p>
+      <w:pPr>
+        <w:spacing w:after="0" w:line="480" w:lineRule="auto"/>
+        <w:ind w:left="475" w:hanging="475"/>
+      </w:pPr>
+      <w:r>
+        <w:t xml:space="preserve">Cox, S.P., </w:t>
+      </w:r>
+      <w:proofErr w:type="spellStart"/>
+      <w:r>
+        <w:t>Kronlund</w:t>
+      </w:r>
+      <w:proofErr w:type="spellEnd"/>
+      <w:r>
+        <w:t xml:space="preserve">, A.R., Benson, A.J., 2013. The roles of biological reference points and operational control points in management procedures for the sablefish </w:t>
+      </w:r>
+      <w:proofErr w:type="gramStart"/>
+      <w:r>
+        <w:t xml:space="preserve">( </w:t>
+      </w:r>
+      <w:proofErr w:type="spellStart"/>
+      <w:r>
+        <w:rPr>
+          <w:i/>
+          <w:iCs/>
+        </w:rPr>
+        <w:t>Anoplopoma</w:t>
+      </w:r>
+      <w:proofErr w:type="spellEnd"/>
+      <w:proofErr w:type="gramEnd"/>
+      <w:r>
+        <w:rPr>
+          <w:i/>
+          <w:iCs/>
+        </w:rPr>
+        <w:t xml:space="preserve"> fimbria</w:t>
+      </w:r>
+      <w:r>
+        <w:t xml:space="preserve"> ) fishery in British Columbia, Canada. </w:t>
+      </w:r>
+      <w:proofErr w:type="spellStart"/>
+      <w:r>
+        <w:t>Envir</w:t>
+      </w:r>
+      <w:proofErr w:type="spellEnd"/>
+      <w:r>
+        <w:t xml:space="preserve">. </w:t>
+      </w:r>
+      <w:proofErr w:type="spellStart"/>
+      <w:r>
+        <w:t>Conserv</w:t>
+      </w:r>
+      <w:proofErr w:type="spellEnd"/>
+      <w:r>
+        <w:t xml:space="preserve">. 40, 318–328. </w:t>
+      </w:r>
+      <w:hyperlink r:id="rId29" w:history="1">
+        <w:r>
+          <w:rPr>
+            <w:rStyle w:val="Hyperlink"/>
+          </w:rPr>
+          <w:t>https://doi.org/10.1017/S0376892913000271</w:t>
+        </w:r>
+      </w:hyperlink>
+    </w:p>
+    <w:p>
+      <w:pPr>
+        <w:spacing w:after="0" w:line="480" w:lineRule="auto"/>
+        <w:ind w:left="475" w:hanging="475"/>
+      </w:pPr>
+      <w:r>
+        <w:t xml:space="preserve">Curtis, K.A., Moore, J.E., Benson, S.R., 2015. Estimating Limit Reference Points for Western Pacific Leatherback Turtles (Dermochelys </w:t>
+      </w:r>
+      <w:proofErr w:type="spellStart"/>
+      <w:r>
+        <w:t>coriacea</w:t>
+      </w:r>
+      <w:proofErr w:type="spellEnd"/>
+      <w:r>
+        <w:t xml:space="preserve">) in the U.S. West Coast EEZ. </w:t>
+      </w:r>
+      <w:proofErr w:type="spellStart"/>
+      <w:r>
+        <w:t>PLoS</w:t>
+      </w:r>
+      <w:proofErr w:type="spellEnd"/>
+      <w:r>
+        <w:t xml:space="preserve"> ONE 10, e0136452. </w:t>
+      </w:r>
+      <w:hyperlink r:id="rId30" w:history="1">
+        <w:r>
+          <w:rPr>
+            <w:rStyle w:val="Hyperlink"/>
+          </w:rPr>
+          <w:t>https://doi.org/10.1371/journal.pone.0136452</w:t>
+        </w:r>
+      </w:hyperlink>
+    </w:p>
+    <w:p>
+      <w:pPr>
+        <w:spacing w:after="0" w:line="480" w:lineRule="auto"/>
+        <w:ind w:left="475" w:hanging="475"/>
+      </w:pPr>
+      <w:r>
+        <w:t xml:space="preserve">Dawson, H.A., Jones, M.L., Irwin, B.J., Johnson, N.S., Wagner, M.C., Szymanski, M.D., 2016. Management Strategy Evaluation of Pheromone-baited Trapping Techniques to Improve Management of Invasive Sea Lamprey. Natural Resource Modeling 29, 448–469. </w:t>
+      </w:r>
+      <w:hyperlink r:id="rId31" w:history="1">
+        <w:r>
+          <w:rPr>
+            <w:rStyle w:val="Hyperlink"/>
+          </w:rPr>
+          <w:t>https://doi.org/10.1111/nrm.12096</w:t>
+        </w:r>
+      </w:hyperlink>
+    </w:p>
+    <w:p>
+      <w:pPr>
+        <w:spacing w:after="0" w:line="480" w:lineRule="auto"/>
+        <w:ind w:left="475" w:hanging="475"/>
+      </w:pPr>
+      <w:proofErr w:type="spellStart"/>
+      <w:r>
+        <w:t>Dichmont</w:t>
+      </w:r>
+      <w:proofErr w:type="spellEnd"/>
+      <w:r>
+        <w:t xml:space="preserve">, C.M., Ellis, N., Bustamante, R.H., Deng, R., Tickell, S., Pascual, R., Lozano-Montes, H., Griffiths, S., 2013. Evaluating marine spatial closures with conflicting fisheries and conservation objectives. J Appl </w:t>
+      </w:r>
+      <w:proofErr w:type="spellStart"/>
+      <w:r>
+        <w:t>Ecol</w:t>
+      </w:r>
+      <w:proofErr w:type="spellEnd"/>
+      <w:r>
+        <w:t xml:space="preserve"> 50, 1060–1070. </w:t>
+      </w:r>
+      <w:hyperlink r:id="rId32" w:history="1">
+        <w:r>
+          <w:rPr>
+            <w:rStyle w:val="Hyperlink"/>
+          </w:rPr>
+          <w:t>https://doi.org/10.1111/1365-2664.12110</w:t>
+        </w:r>
+      </w:hyperlink>
+    </w:p>
+    <w:p>
+      <w:pPr>
+        <w:spacing w:after="0" w:line="480" w:lineRule="auto"/>
+        <w:ind w:left="475" w:hanging="475"/>
+      </w:pPr>
+      <w:proofErr w:type="spellStart"/>
+      <w:r>
+        <w:t>Dichmont</w:t>
+      </w:r>
+      <w:proofErr w:type="spellEnd"/>
+      <w:r>
+        <w:t>, C.M., Punt, A.E., Venables, W., Haddon, M., 2006. Management strategies for short lived species: The case of Australia’s Northern Prawn Fishery 3. Factors affecting management and estimation performance. Fisheries Research 11.</w:t>
+      </w:r>
+    </w:p>
+    <w:p>
+      <w:pPr>
+        <w:spacing w:after="0" w:line="480" w:lineRule="auto"/>
+        <w:ind w:left="475" w:hanging="475"/>
+      </w:pPr>
+      <w:r>
+        <w:t xml:space="preserve">Ellis, N., </w:t>
+      </w:r>
+      <w:proofErr w:type="spellStart"/>
+      <w:r>
+        <w:t>Pantus</w:t>
+      </w:r>
+      <w:proofErr w:type="spellEnd"/>
+      <w:r>
+        <w:t xml:space="preserve">, F., </w:t>
+      </w:r>
+      <w:proofErr w:type="spellStart"/>
+      <w:r>
+        <w:t>Welna</w:t>
+      </w:r>
+      <w:proofErr w:type="spellEnd"/>
+      <w:r>
+        <w:t xml:space="preserve">, A., Butler, A., 2008. Evaluating ecosystem-based management options: Effects of trawling in Torres Strait, Australia. Continental Shelf Research 28, 2324–2338. </w:t>
+      </w:r>
+      <w:hyperlink r:id="rId33" w:history="1">
+        <w:r>
+          <w:rPr>
+            <w:rStyle w:val="Hyperlink"/>
+          </w:rPr>
+          <w:t>https://doi.org/10.1016/j.csr.2008.03.031</w:t>
+        </w:r>
+      </w:hyperlink>
+    </w:p>
+    <w:p>
+      <w:pPr>
+        <w:spacing w:after="0" w:line="480" w:lineRule="auto"/>
+        <w:ind w:left="475" w:hanging="475"/>
+      </w:pPr>
+      <w:r>
+        <w:t xml:space="preserve">Froehlich, H.E., Essington, T.E., McDonald, P.S., 2017. When does hypoxia affect management performance of a fishery? A management strategy evaluation of Dungeness crab </w:t>
+      </w:r>
+      <w:proofErr w:type="gramStart"/>
+      <w:r>
+        <w:t xml:space="preserve">( </w:t>
+      </w:r>
+      <w:proofErr w:type="spellStart"/>
+      <w:r>
+        <w:rPr>
+          <w:i/>
+          <w:iCs/>
+        </w:rPr>
+        <w:t>Metacarcinus</w:t>
+      </w:r>
+      <w:proofErr w:type="spellEnd"/>
+      <w:proofErr w:type="gramEnd"/>
+      <w:r>
+        <w:rPr>
+          <w:i/>
+          <w:iCs/>
+        </w:rPr>
+        <w:t xml:space="preserve"> magister</w:t>
+      </w:r>
+      <w:r>
+        <w:t xml:space="preserve"> ) fisheries in Hood Canal, Washington, USA. Can. J. Fish. </w:t>
+      </w:r>
+      <w:proofErr w:type="spellStart"/>
+      <w:r>
+        <w:t>Aquat</w:t>
+      </w:r>
+      <w:proofErr w:type="spellEnd"/>
+      <w:r>
+        <w:t xml:space="preserve">. Sci. 74, 922–932. </w:t>
+      </w:r>
+      <w:hyperlink r:id="rId34" w:history="1">
+        <w:r>
+          <w:rPr>
+            <w:rStyle w:val="Hyperlink"/>
+          </w:rPr>
+          <w:t>https://doi.org/10.1139/cjfas-2016-0269</w:t>
+        </w:r>
+      </w:hyperlink>
+    </w:p>
+    <w:p>
+      <w:pPr>
+        <w:spacing w:after="0" w:line="480" w:lineRule="auto"/>
+        <w:ind w:left="475" w:hanging="475"/>
+      </w:pPr>
+      <w:r>
+        <w:t xml:space="preserve">Fulton, E.A., Smith, A.D.M., Smith, D.C., Johnson, P., 2014. An Integrated Approach Is Needed for Ecosystem Based Fisheries Management: Insights from Ecosystem-Level Management Strategy Evaluation. </w:t>
+      </w:r>
+      <w:proofErr w:type="spellStart"/>
+      <w:r>
+        <w:t>PLoS</w:t>
+      </w:r>
+      <w:proofErr w:type="spellEnd"/>
+      <w:r>
+        <w:t xml:space="preserve"> ONE 9, e84242. </w:t>
+      </w:r>
+      <w:hyperlink r:id="rId35" w:history="1">
+        <w:r>
+          <w:rPr>
+            <w:rStyle w:val="Hyperlink"/>
+          </w:rPr>
+          <w:t>https://doi.org/10.1371/journal.pone.0084242</w:t>
+        </w:r>
+      </w:hyperlink>
+    </w:p>
+    <w:p>
+      <w:pPr>
+        <w:spacing w:after="0" w:line="480" w:lineRule="auto"/>
+        <w:ind w:left="475" w:hanging="475"/>
+      </w:pPr>
+      <w:r>
+        <w:t xml:space="preserve">Haddon, M., </w:t>
+      </w:r>
+      <w:proofErr w:type="spellStart"/>
+      <w:r>
+        <w:t>Helidoniotis</w:t>
+      </w:r>
+      <w:proofErr w:type="spellEnd"/>
+      <w:r>
+        <w:t xml:space="preserve">, F., 2013. Legal Minimum Lengths and the Management of Abalone Fisheries. Journal of Shellfish Research 32, 197–208. </w:t>
+      </w:r>
+      <w:hyperlink r:id="rId36" w:history="1">
+        <w:r>
+          <w:rPr>
+            <w:rStyle w:val="Hyperlink"/>
+          </w:rPr>
+          <w:t>https://doi.org/10.2983/035.032.0126</w:t>
+        </w:r>
+      </w:hyperlink>
+    </w:p>
+    <w:p>
+      <w:pPr>
+        <w:spacing w:after="0" w:line="480" w:lineRule="auto"/>
+        <w:ind w:left="475" w:hanging="475"/>
+      </w:pPr>
+      <w:r>
+        <w:t xml:space="preserve">Harford, W.J., </w:t>
+      </w:r>
+      <w:proofErr w:type="spellStart"/>
+      <w:r>
+        <w:t>Grüss</w:t>
+      </w:r>
+      <w:proofErr w:type="spellEnd"/>
+      <w:r>
+        <w:t xml:space="preserve">, A., Schirripa, M.J., </w:t>
+      </w:r>
+      <w:proofErr w:type="spellStart"/>
+      <w:r>
+        <w:t>Sagarese</w:t>
+      </w:r>
+      <w:proofErr w:type="spellEnd"/>
+      <w:r>
+        <w:t xml:space="preserve">, S.R., Bryan, M., </w:t>
+      </w:r>
+      <w:proofErr w:type="spellStart"/>
+      <w:r>
+        <w:t>Karnauskas</w:t>
+      </w:r>
+      <w:proofErr w:type="spellEnd"/>
+      <w:r>
+        <w:t xml:space="preserve">, M., 2018. Handle with Care: Establishing Catch Limits for Fish Stocks Experiencing Episodic Natural Mortality Events. Fisheries 43, 463–471. </w:t>
+      </w:r>
+      <w:hyperlink r:id="rId37" w:history="1">
+        <w:r>
+          <w:rPr>
+            <w:rStyle w:val="Hyperlink"/>
+          </w:rPr>
+          <w:t>https://doi.org/10.1002/fsh.10131</w:t>
+        </w:r>
+      </w:hyperlink>
+    </w:p>
+    <w:p>
+      <w:pPr>
+        <w:spacing w:after="0" w:line="480" w:lineRule="auto"/>
+        <w:ind w:left="475" w:hanging="475"/>
+      </w:pPr>
+      <w:proofErr w:type="spellStart"/>
+      <w:r>
+        <w:t>Horbowy</w:t>
+      </w:r>
+      <w:proofErr w:type="spellEnd"/>
+      <w:r>
+        <w:t xml:space="preserve">, J., 2011. Comparison of stock management with production, difference, and age-structured models using operating models. Fisheries Research 108, 153–162. </w:t>
+      </w:r>
+      <w:hyperlink r:id="rId38" w:history="1">
+        <w:r>
+          <w:rPr>
+            <w:rStyle w:val="Hyperlink"/>
+          </w:rPr>
+          <w:t>https://doi.org/10.1016/j.fishres.2010.12.015</w:t>
+        </w:r>
+      </w:hyperlink>
+    </w:p>
+    <w:p>
+      <w:pPr>
+        <w:spacing w:after="0" w:line="480" w:lineRule="auto"/>
+        <w:ind w:left="475" w:hanging="475"/>
+      </w:pPr>
+      <w:r>
+        <w:t xml:space="preserve">Irwin, B.J., </w:t>
+      </w:r>
+      <w:proofErr w:type="spellStart"/>
+      <w:r>
+        <w:t>Wilberg</w:t>
+      </w:r>
+      <w:proofErr w:type="spellEnd"/>
+      <w:r>
+        <w:t xml:space="preserve">, M.J., Bence, J.R., Jones, M.L., 2008. Evaluating alternative harvest policies for yellow perch in southern Lake Michigan. Fisheries Research 94, 267–281. </w:t>
+      </w:r>
+      <w:hyperlink r:id="rId39" w:history="1">
+        <w:r>
+          <w:rPr>
+            <w:rStyle w:val="Hyperlink"/>
+          </w:rPr>
+          <w:t>https://doi.org/10.1016/j.fishres.2008.05.009</w:t>
+        </w:r>
+      </w:hyperlink>
+    </w:p>
+    <w:p>
+      <w:pPr>
+        <w:spacing w:after="0" w:line="480" w:lineRule="auto"/>
+        <w:ind w:left="475" w:hanging="475"/>
+      </w:pPr>
+      <w:r>
+        <w:t xml:space="preserve">Kell, L.T., Pilling, G.M., Kirkwood, G.P., </w:t>
+      </w:r>
+      <w:proofErr w:type="spellStart"/>
+      <w:r>
+        <w:t>Pastoors</w:t>
+      </w:r>
+      <w:proofErr w:type="spellEnd"/>
+      <w:r>
+        <w:t xml:space="preserve">, M., </w:t>
+      </w:r>
+      <w:proofErr w:type="spellStart"/>
+      <w:r>
+        <w:t>Mesnil</w:t>
+      </w:r>
+      <w:proofErr w:type="spellEnd"/>
+      <w:r>
+        <w:t xml:space="preserve">, B., </w:t>
+      </w:r>
+      <w:proofErr w:type="spellStart"/>
+      <w:r>
+        <w:t>Korsbrekke</w:t>
+      </w:r>
+      <w:proofErr w:type="spellEnd"/>
+      <w:r>
+        <w:t xml:space="preserve">, K., </w:t>
+      </w:r>
+      <w:proofErr w:type="spellStart"/>
+      <w:r>
+        <w:t>Abaunza</w:t>
+      </w:r>
+      <w:proofErr w:type="spellEnd"/>
+      <w:r>
+        <w:t xml:space="preserve">, P., Aps, R., </w:t>
+      </w:r>
+      <w:proofErr w:type="spellStart"/>
+      <w:r>
+        <w:t>Biseau</w:t>
+      </w:r>
+      <w:proofErr w:type="spellEnd"/>
+      <w:r>
+        <w:t xml:space="preserve">, A., </w:t>
+      </w:r>
+      <w:proofErr w:type="spellStart"/>
+      <w:r>
+        <w:t>Kunzlik</w:t>
+      </w:r>
+      <w:proofErr w:type="spellEnd"/>
+      <w:r>
+        <w:t xml:space="preserve">, P., Needle, C., Roel, B.A., Ulrich-Rescan, C., 2005. An evaluation of the implicit management procedure used for some ICES </w:t>
+      </w:r>
+      <w:proofErr w:type="spellStart"/>
+      <w:r>
+        <w:t>roundfish</w:t>
+      </w:r>
+      <w:proofErr w:type="spellEnd"/>
+      <w:r>
+        <w:t xml:space="preserve"> stocks. ICES Journal of Marine Science 62, 750–759. </w:t>
+      </w:r>
+      <w:hyperlink r:id="rId40" w:history="1">
+        <w:r>
+          <w:rPr>
+            <w:rStyle w:val="Hyperlink"/>
+          </w:rPr>
+          <w:t>https://doi.org/10.1016/j.icesjms.2005.01.001</w:t>
+        </w:r>
+      </w:hyperlink>
+    </w:p>
+    <w:p>
+      <w:pPr>
+        <w:spacing w:after="0" w:line="480" w:lineRule="auto"/>
+        <w:ind w:left="475" w:hanging="475"/>
+      </w:pPr>
+      <w:proofErr w:type="spellStart"/>
+      <w:r>
+        <w:t>Klaer</w:t>
+      </w:r>
+      <w:proofErr w:type="spellEnd"/>
+      <w:r>
+        <w:t xml:space="preserve">, N.L., </w:t>
+      </w:r>
+      <w:proofErr w:type="spellStart"/>
+      <w:r>
+        <w:t>Wayte</w:t>
+      </w:r>
+      <w:proofErr w:type="spellEnd"/>
+      <w:r>
+        <w:t xml:space="preserve">, S.E., Fay, G., 2012. An evaluation of the performance of a harvest strategy that uses an average-length-based assessment method. Fisheries Research 134–136, 42–51. </w:t>
+      </w:r>
+      <w:hyperlink r:id="rId41" w:history="1">
+        <w:r>
+          <w:rPr>
+            <w:rStyle w:val="Hyperlink"/>
+          </w:rPr>
+          <w:t>https://doi.org/10.1016/j.fishres.2012.08.010</w:t>
+        </w:r>
+      </w:hyperlink>
+    </w:p>
+    <w:p>
+      <w:pPr>
+        <w:spacing w:after="0" w:line="480" w:lineRule="auto"/>
+        <w:ind w:left="475" w:hanging="475"/>
+      </w:pPr>
+      <w:proofErr w:type="spellStart"/>
+      <w:r>
+        <w:t>Kolody</w:t>
+      </w:r>
+      <w:proofErr w:type="spellEnd"/>
+      <w:r>
+        <w:t xml:space="preserve">, D., </w:t>
+      </w:r>
+      <w:proofErr w:type="spellStart"/>
+      <w:r>
+        <w:t>Polacheck</w:t>
+      </w:r>
+      <w:proofErr w:type="spellEnd"/>
+      <w:r>
+        <w:t xml:space="preserve">, T., </w:t>
+      </w:r>
+      <w:proofErr w:type="spellStart"/>
+      <w:r>
+        <w:t>Basson</w:t>
+      </w:r>
+      <w:proofErr w:type="spellEnd"/>
+      <w:r>
+        <w:t xml:space="preserve">, M., Davies, C., 2008. Salvaged pearls: lessons learned from a floundering attempt to develop a management procedure for Southern Bluefin Tuna. Fisheries Research 94, 339–350. </w:t>
+      </w:r>
+      <w:hyperlink r:id="rId42" w:history="1">
+        <w:r>
+          <w:rPr>
+            <w:rStyle w:val="Hyperlink"/>
+          </w:rPr>
+          <w:t>https://doi.org/10.1016/j.fishres.2008.08.016</w:t>
+        </w:r>
+      </w:hyperlink>
+    </w:p>
+    <w:p>
+      <w:pPr>
+        <w:spacing w:after="0" w:line="480" w:lineRule="auto"/>
+        <w:ind w:left="475" w:hanging="475"/>
+      </w:pPr>
+      <w:r>
+        <w:t xml:space="preserve">Kuykendall, K.M., Powell, E.N., </w:t>
+      </w:r>
+      <w:proofErr w:type="spellStart"/>
+      <w:r>
+        <w:t>Klinck</w:t>
+      </w:r>
+      <w:proofErr w:type="spellEnd"/>
+      <w:r>
+        <w:t xml:space="preserve">, J.M., Moreno, P.T., Leaf, R.T., 2017. Management strategy evaluation for the Atlantic </w:t>
+      </w:r>
+      <w:proofErr w:type="spellStart"/>
+      <w:r>
+        <w:t>surfclam</w:t>
+      </w:r>
+      <w:proofErr w:type="spellEnd"/>
+      <w:r>
+        <w:t xml:space="preserve"> (</w:t>
+      </w:r>
+      <w:proofErr w:type="spellStart"/>
+      <w:r>
+        <w:t>Spisula</w:t>
+      </w:r>
+      <w:proofErr w:type="spellEnd"/>
+      <w:r>
+        <w:t xml:space="preserve"> </w:t>
+      </w:r>
+      <w:proofErr w:type="spellStart"/>
+      <w:r>
+        <w:t>solidissima</w:t>
+      </w:r>
+      <w:proofErr w:type="spellEnd"/>
+      <w:r>
+        <w:t xml:space="preserve">) using a spatially explicit, vessel-based fisheries model. FB 115, 300–325. </w:t>
+      </w:r>
+      <w:hyperlink r:id="rId43" w:history="1">
+        <w:r>
+          <w:rPr>
+            <w:rStyle w:val="Hyperlink"/>
+          </w:rPr>
+          <w:t>https://doi.org/10.7755/FB.115.3.3</w:t>
+        </w:r>
+      </w:hyperlink>
+    </w:p>
+    <w:p>
+      <w:pPr>
+        <w:spacing w:after="0" w:line="480" w:lineRule="auto"/>
+        <w:ind w:left="475" w:hanging="475"/>
+      </w:pPr>
+      <w:r>
+        <w:t xml:space="preserve">Little, L.R., Grafton, R.Q., </w:t>
+      </w:r>
+      <w:proofErr w:type="spellStart"/>
+      <w:r>
+        <w:t>Kompas</w:t>
+      </w:r>
+      <w:proofErr w:type="spellEnd"/>
+      <w:r>
+        <w:t xml:space="preserve">, T., Smith, A.D.M., Punt, A.E., </w:t>
+      </w:r>
+      <w:proofErr w:type="spellStart"/>
+      <w:r>
+        <w:t>Mapstone</w:t>
+      </w:r>
+      <w:proofErr w:type="spellEnd"/>
+      <w:r>
+        <w:t xml:space="preserve">, B.D., 2010. Complementarity of No-Take Marine Reserves and Individual Transferable Catch Quotas for Managing the Line Fishery of the Great Barrier Reef: Marine Reserves and Catch Shares. Conservation Biology no-no. </w:t>
+      </w:r>
+      <w:hyperlink r:id="rId44" w:history="1">
+        <w:r>
+          <w:rPr>
+            <w:rStyle w:val="Hyperlink"/>
+          </w:rPr>
+          <w:t>https://doi.org/10.1111/j.1523-1739.2010.01590.x</w:t>
+        </w:r>
+      </w:hyperlink>
+    </w:p>
+    <w:p>
+      <w:pPr>
+        <w:spacing w:after="0" w:line="480" w:lineRule="auto"/>
+        <w:ind w:left="475" w:hanging="475"/>
+      </w:pPr>
+      <w:r>
+        <w:t xml:space="preserve">Little, L.R., Punt, A.E., </w:t>
+      </w:r>
+      <w:proofErr w:type="spellStart"/>
+      <w:r>
+        <w:t>Mapstone</w:t>
+      </w:r>
+      <w:proofErr w:type="spellEnd"/>
+      <w:r>
+        <w:t xml:space="preserve">, B.D., </w:t>
+      </w:r>
+      <w:proofErr w:type="spellStart"/>
+      <w:r>
+        <w:t>Begg</w:t>
+      </w:r>
+      <w:proofErr w:type="spellEnd"/>
+      <w:r>
+        <w:t xml:space="preserve">, G.A., Goldman, B., Ellis, N., 2009. Different responses to area closures and effort controls for sedentary and migratory harvested species in a multispecies coral reef </w:t>
+      </w:r>
+      <w:proofErr w:type="spellStart"/>
+      <w:r>
+        <w:t>linefishery</w:t>
+      </w:r>
+      <w:proofErr w:type="spellEnd"/>
+      <w:r>
+        <w:t xml:space="preserve">. ICES Journal of Marine Science 66, 1931–1941. </w:t>
+      </w:r>
+      <w:hyperlink r:id="rId45" w:history="1">
+        <w:r>
+          <w:rPr>
+            <w:rStyle w:val="Hyperlink"/>
+          </w:rPr>
+          <w:t>https://doi.org/10.1093/icesjms/fsp164</w:t>
+        </w:r>
+      </w:hyperlink>
+    </w:p>
+    <w:p>
+      <w:pPr>
+        <w:spacing w:after="0" w:line="480" w:lineRule="auto"/>
+        <w:ind w:left="475" w:hanging="475"/>
+      </w:pPr>
+      <w:proofErr w:type="spellStart"/>
+      <w:r>
+        <w:t>Plagányi</w:t>
+      </w:r>
+      <w:proofErr w:type="spellEnd"/>
+      <w:r>
+        <w:t xml:space="preserve">, É.E., Skewes, T.D., Dowling, N.A., Haddon, M., 2013. Risk management tools for sustainable fisheries management under changing climate: a sea cucumber example. Climatic Change 119, 181–197. </w:t>
+      </w:r>
+      <w:hyperlink r:id="rId46" w:history="1">
+        <w:r>
+          <w:rPr>
+            <w:rStyle w:val="Hyperlink"/>
+          </w:rPr>
+          <w:t>https://doi.org/10.1007/s10584-012-0596-0</w:t>
+        </w:r>
+      </w:hyperlink>
+    </w:p>
+    <w:p>
+      <w:pPr>
+        <w:spacing w:after="0" w:line="480" w:lineRule="auto"/>
+        <w:ind w:left="475" w:hanging="475"/>
+      </w:pPr>
+      <w:proofErr w:type="spellStart"/>
+      <w:r>
+        <w:t>Prellezo</w:t>
+      </w:r>
+      <w:proofErr w:type="spellEnd"/>
+      <w:r>
+        <w:t xml:space="preserve">, R., Carmona, I., García, D., 2016. The bad, the good and the very good of the landing obligation implementation in the Bay of Biscay: A case study of Basque trawlers. Fisheries Research 181, 172–185. </w:t>
+      </w:r>
+      <w:hyperlink r:id="rId47" w:history="1">
+        <w:r>
+          <w:rPr>
+            <w:rStyle w:val="Hyperlink"/>
+          </w:rPr>
+          <w:t>https://doi.org/10.1016/j.fishres.2016.04.016</w:t>
+        </w:r>
+      </w:hyperlink>
+    </w:p>
+    <w:p>
+      <w:pPr>
+        <w:spacing w:after="0" w:line="480" w:lineRule="auto"/>
+        <w:ind w:left="475" w:hanging="475"/>
+      </w:pPr>
+      <w:r>
+        <w:t xml:space="preserve">Punt, A.E., Hobday, D., 2009. Management strategy evaluation for rock lobster, </w:t>
+      </w:r>
+      <w:proofErr w:type="spellStart"/>
+      <w:r>
+        <w:rPr>
+          <w:i/>
+          <w:iCs/>
+        </w:rPr>
+        <w:t>Jasus</w:t>
+      </w:r>
+      <w:proofErr w:type="spellEnd"/>
+      <w:r>
+        <w:rPr>
+          <w:i/>
+          <w:iCs/>
+        </w:rPr>
+        <w:t xml:space="preserve"> </w:t>
+      </w:r>
+      <w:proofErr w:type="spellStart"/>
+      <w:proofErr w:type="gramStart"/>
+      <w:r>
+        <w:rPr>
+          <w:i/>
+          <w:iCs/>
+        </w:rPr>
+        <w:t>edwardsii</w:t>
+      </w:r>
+      <w:proofErr w:type="spellEnd"/>
+      <w:r>
+        <w:t xml:space="preserve"> ,</w:t>
+      </w:r>
+      <w:proofErr w:type="gramEnd"/>
+      <w:r>
+        <w:t xml:space="preserve"> off Victoria, Australia: Accounting for uncertainty in stock structure. New Zealand Journal of Marine and Freshwater Research 43, 485–509. </w:t>
+      </w:r>
+      <w:hyperlink r:id="rId48" w:history="1">
+        <w:r>
+          <w:rPr>
+            <w:rStyle w:val="Hyperlink"/>
+          </w:rPr>
+          <w:t>https://doi.org/10.1080/00288330909510017</w:t>
+        </w:r>
+      </w:hyperlink>
+    </w:p>
+    <w:p>
+      <w:pPr>
+        <w:spacing w:after="0" w:line="480" w:lineRule="auto"/>
+        <w:ind w:left="475" w:hanging="475"/>
+      </w:pPr>
+      <w:r>
+        <w:t xml:space="preserve">Punt, A.E., McGarvey, R., </w:t>
+      </w:r>
+      <w:proofErr w:type="spellStart"/>
+      <w:r>
+        <w:t>Linnane</w:t>
+      </w:r>
+      <w:proofErr w:type="spellEnd"/>
+      <w:r>
+        <w:t xml:space="preserve">, A., Phillips, J., </w:t>
+      </w:r>
+      <w:proofErr w:type="spellStart"/>
+      <w:r>
+        <w:t>Triantafillos</w:t>
+      </w:r>
+      <w:proofErr w:type="spellEnd"/>
+      <w:r>
+        <w:t xml:space="preserve">, L., </w:t>
+      </w:r>
+      <w:proofErr w:type="spellStart"/>
+      <w:r>
+        <w:t>Feenstra</w:t>
+      </w:r>
+      <w:proofErr w:type="spellEnd"/>
+      <w:r>
+        <w:t xml:space="preserve">, J., 2012a. Evaluating empirical decision rules for southern rock lobster fisheries: A South Australian example. Fisheries Research 115–116, 60–71. </w:t>
+      </w:r>
+      <w:hyperlink r:id="rId49" w:history="1">
+        <w:r>
+          <w:rPr>
+            <w:rStyle w:val="Hyperlink"/>
+          </w:rPr>
+          <w:t>https://doi.org/10.1016/j.fishres.2011.11.010</w:t>
+        </w:r>
+      </w:hyperlink>
+    </w:p>
+    <w:p>
+      <w:pPr>
+        <w:spacing w:after="0" w:line="480" w:lineRule="auto"/>
+        <w:ind w:left="475" w:hanging="475"/>
+      </w:pPr>
+      <w:r>
+        <w:t xml:space="preserve">Punt, A.E., </w:t>
+      </w:r>
+      <w:proofErr w:type="spellStart"/>
+      <w:r>
+        <w:t>Siddeek</w:t>
+      </w:r>
+      <w:proofErr w:type="spellEnd"/>
+      <w:r>
+        <w:t>, M.S.M., Garber-</w:t>
+      </w:r>
+      <w:proofErr w:type="spellStart"/>
+      <w:r>
+        <w:t>Yonts</w:t>
+      </w:r>
+      <w:proofErr w:type="spellEnd"/>
+      <w:r>
+        <w:t xml:space="preserve">, B., Dalton, M., Rugolo, L., </w:t>
+      </w:r>
+      <w:proofErr w:type="spellStart"/>
+      <w:r>
+        <w:t>Stram</w:t>
+      </w:r>
+      <w:proofErr w:type="spellEnd"/>
+      <w:r>
+        <w:t xml:space="preserve">, D., </w:t>
+      </w:r>
+      <w:proofErr w:type="spellStart"/>
+      <w:r>
+        <w:t>Turnock</w:t>
+      </w:r>
+      <w:proofErr w:type="spellEnd"/>
+      <w:r>
+        <w:t xml:space="preserve">, B.J., Zheng, J., 2012b. Evaluating the impact of buffers to account for scientific uncertainty when setting TACs: application to red king crab in Bristol Bay, Alaska. ICES Journal of Marine Science 69, 624–634. </w:t>
+      </w:r>
+      <w:hyperlink r:id="rId50" w:history="1">
+        <w:r>
+          <w:rPr>
+            <w:rStyle w:val="Hyperlink"/>
+          </w:rPr>
+          <w:t>https://doi.org/10.1093/icesjms/fss047</w:t>
+        </w:r>
+      </w:hyperlink>
+    </w:p>
+    <w:p>
+      <w:pPr>
+        <w:spacing w:after="0" w:line="480" w:lineRule="auto"/>
+        <w:ind w:left="475" w:hanging="475"/>
+      </w:pPr>
+      <w:r>
+        <w:t xml:space="preserve">Smith, D.R., McGowan, C.P., Daily, J.P., Nichols, J.D., </w:t>
+      </w:r>
+      <w:proofErr w:type="spellStart"/>
+      <w:r>
+        <w:t>Sweka</w:t>
+      </w:r>
+      <w:proofErr w:type="spellEnd"/>
+      <w:r>
+        <w:t xml:space="preserve">, J.A., Lyons, J.E., 2013. Evaluating a multispecies adaptive management framework: must uncertainty impede effective decision-making? J Appl </w:t>
+      </w:r>
+      <w:proofErr w:type="spellStart"/>
+      <w:r>
+        <w:t>Ecol</w:t>
+      </w:r>
+      <w:proofErr w:type="spellEnd"/>
+      <w:r>
+        <w:t xml:space="preserve"> 50, 1431–1440. </w:t>
+      </w:r>
+      <w:hyperlink r:id="rId51" w:history="1">
+        <w:r>
+          <w:rPr>
+            <w:rStyle w:val="Hyperlink"/>
+          </w:rPr>
+          <w:t>https://doi.org/10.1111/1365-2664.12145</w:t>
+        </w:r>
+      </w:hyperlink>
+    </w:p>
+    <w:p>
+      <w:pPr>
+        <w:spacing w:after="0" w:line="480" w:lineRule="auto"/>
+        <w:ind w:left="475" w:hanging="475"/>
+      </w:pPr>
+      <w:r>
+        <w:t xml:space="preserve">Wetzel, C.R., Punt, A.E., 2015. Evaluating the performance of data-moderate and catch-only assessment methods for U.S. west coast groundfish. Fisheries Research 171, 170–187. </w:t>
+      </w:r>
+      <w:hyperlink r:id="rId52" w:history="1">
+        <w:r>
+          <w:rPr>
+            <w:rStyle w:val="Hyperlink"/>
+          </w:rPr>
+          <w:t>https://doi.org/10.1016/j.fishres.2015.06.005</w:t>
+        </w:r>
+      </w:hyperlink>
+    </w:p>
+    <w:p>
+      <w:pPr>
+        <w:spacing w:after="0" w:line="480" w:lineRule="auto"/>
+        <w:ind w:left="475" w:hanging="475"/>
+      </w:pPr>
+      <w:proofErr w:type="spellStart"/>
+      <w:r>
+        <w:t>Wiedenmann</w:t>
+      </w:r>
+      <w:proofErr w:type="spellEnd"/>
+      <w:r>
+        <w:t xml:space="preserve">, J., </w:t>
+      </w:r>
+      <w:proofErr w:type="spellStart"/>
+      <w:r>
+        <w:t>Wilberg</w:t>
+      </w:r>
+      <w:proofErr w:type="spellEnd"/>
+      <w:r>
+        <w:t xml:space="preserve">, M., Sylvia, A., Miller, T., 2017. An evaluation of acceptable biological catch (ABC) harvest control rules designed to limit overfishing. Can. J. Fish. </w:t>
+      </w:r>
+      <w:proofErr w:type="spellStart"/>
+      <w:r>
+        <w:t>Aquat</w:t>
+      </w:r>
+      <w:proofErr w:type="spellEnd"/>
+      <w:r>
+        <w:t xml:space="preserve">. Sci. 74, 1028–1040. </w:t>
+      </w:r>
+      <w:hyperlink r:id="rId53" w:history="1">
+        <w:r>
+          <w:rPr>
+            <w:rStyle w:val="Hyperlink"/>
+          </w:rPr>
+          <w:t>https://doi.org/10.1139/cjfas-2016-0381</w:t>
+        </w:r>
+      </w:hyperlink>
+    </w:p>
+    <w:p>
+      <w:pPr>
+        <w:spacing w:after="0" w:line="480" w:lineRule="auto"/>
+        <w:ind w:left="475" w:hanging="475"/>
+      </w:pPr>
+      <w:r>
+        <w:t xml:space="preserve">Williams, A.J., Little, L.R., </w:t>
+      </w:r>
+      <w:proofErr w:type="spellStart"/>
+      <w:r>
+        <w:t>Begg</w:t>
+      </w:r>
+      <w:proofErr w:type="spellEnd"/>
+      <w:r>
+        <w:t xml:space="preserve">, G.A., 2011. Balancing indigenous and non-indigenous commercial objectives in a coral reef finfish fishery. ICES J Mar Sci 68, 834–847. </w:t>
+      </w:r>
+      <w:hyperlink r:id="rId54" w:history="1">
+        <w:r>
+          <w:rPr>
+            <w:rStyle w:val="Hyperlink"/>
+          </w:rPr>
+          <w:t>https://doi.org/10.1093/icesjms/fsr034</w:t>
+        </w:r>
+      </w:hyperlink>
+    </w:p>
+    <w:p>
+      <w:pPr>
+        <w:pStyle w:val="Heading3"/>
+      </w:pPr>
+      <w:r>
+        <w:t xml:space="preserve"> Climate Change</w:t>
+      </w:r>
+    </w:p>
+    <w:p>
+      <w:pPr>
+        <w:pStyle w:val="BodyText"/>
+        <w:spacing w:line="480" w:lineRule="auto"/>
+        <w:ind w:left="432" w:hanging="432"/>
+      </w:pPr>
+      <w:proofErr w:type="spellStart"/>
+      <w:r>
+        <w:t>A’mar</w:t>
+      </w:r>
+      <w:proofErr w:type="spellEnd"/>
+      <w:r>
+        <w:t xml:space="preserve">, Z.T., Punt, A.E., Dorn, M.W., 2009a. The evaluation of two management strategies for the Gulf of Alaska walleye pollock fishery under climate change. ICES Journal of Marine Science 66, 1614–1632. </w:t>
+      </w:r>
+      <w:hyperlink r:id="rId55" w:history="1">
+        <w:r>
+          <w:rPr>
+            <w:rStyle w:val="Hyperlink"/>
+          </w:rPr>
+          <w:t>https://doi.org/10.1093/icesjms/fsp044</w:t>
+        </w:r>
+      </w:hyperlink>
+    </w:p>
+    <w:p>
+      <w:pPr>
+        <w:spacing w:line="480" w:lineRule="auto"/>
+        <w:ind w:left="432" w:hanging="432"/>
+      </w:pPr>
+      <w:proofErr w:type="spellStart"/>
+      <w:r>
+        <w:t>A’mar</w:t>
+      </w:r>
+      <w:proofErr w:type="spellEnd"/>
+      <w:r>
+        <w:t>, Z.T., Punt, A.E., Dorn, M.W., 2009b. The impact of regime shifts on the performance of management strategies for the Gulf of Alaska walleye pollock (</w:t>
+      </w:r>
+      <w:proofErr w:type="spellStart"/>
+      <w:r>
+        <w:t>Theragra</w:t>
+      </w:r>
+      <w:proofErr w:type="spellEnd"/>
+      <w:r>
+        <w:t xml:space="preserve"> </w:t>
+      </w:r>
+      <w:proofErr w:type="spellStart"/>
+      <w:r>
+        <w:t>chalcogramma</w:t>
+      </w:r>
+      <w:proofErr w:type="spellEnd"/>
+      <w:r>
+        <w:t xml:space="preserve">) fishery. Can. J. Fish. </w:t>
+      </w:r>
+      <w:proofErr w:type="spellStart"/>
+      <w:r>
+        <w:t>Aquat</w:t>
+      </w:r>
+      <w:proofErr w:type="spellEnd"/>
+      <w:r>
+        <w:t xml:space="preserve">. Sci. 66, 2222–2242. </w:t>
+      </w:r>
+      <w:hyperlink r:id="rId56" w:history="1">
+        <w:r>
+          <w:rPr>
+            <w:rStyle w:val="Hyperlink"/>
+          </w:rPr>
+          <w:t>https://doi.org/10.1139/F09-142</w:t>
+        </w:r>
+      </w:hyperlink>
+    </w:p>
+    <w:p>
+      <w:pPr>
+        <w:spacing w:line="480" w:lineRule="auto"/>
+        <w:ind w:left="432" w:hanging="432"/>
+      </w:pPr>
+      <w:r>
+        <w:t xml:space="preserve">Brunel, T., Piet, G.J., van Hal, R., </w:t>
+      </w:r>
+      <w:proofErr w:type="spellStart"/>
+      <w:r>
+        <w:t>Röckmann</w:t>
+      </w:r>
+      <w:proofErr w:type="spellEnd"/>
+      <w:r>
+        <w:t xml:space="preserve">, C., 2010. Performance of harvest control rules in a variable environment. ICES Journal of Marine Science 67, 1051–1062. </w:t>
+      </w:r>
+      <w:hyperlink r:id="rId57" w:history="1">
+        <w:r>
+          <w:rPr>
+            <w:rStyle w:val="Hyperlink"/>
+          </w:rPr>
+          <w:t>https://doi.org/10.1093/icesjms/fsp297</w:t>
+        </w:r>
+      </w:hyperlink>
+    </w:p>
+    <w:p>
+      <w:pPr>
+        <w:spacing w:line="480" w:lineRule="auto"/>
+        <w:ind w:left="432" w:hanging="432"/>
+      </w:pPr>
+      <w:r>
+        <w:t>Castillo-</w:t>
+      </w:r>
+      <w:proofErr w:type="spellStart"/>
+      <w:r>
+        <w:t>Jordán</w:t>
+      </w:r>
+      <w:proofErr w:type="spellEnd"/>
+      <w:r>
+        <w:t xml:space="preserve">, C., </w:t>
+      </w:r>
+      <w:proofErr w:type="spellStart"/>
+      <w:r>
+        <w:t>Wayte</w:t>
+      </w:r>
+      <w:proofErr w:type="spellEnd"/>
+      <w:r>
+        <w:t xml:space="preserve">, S.E., Tuck, G.N., Tracey, S., </w:t>
+      </w:r>
+      <w:proofErr w:type="spellStart"/>
+      <w:r>
+        <w:t>Frusher</w:t>
+      </w:r>
+      <w:proofErr w:type="spellEnd"/>
+      <w:r>
+        <w:t>, S.D., Punt, A.E., 2019. Implications of a climate-induced recruitment shift in the stock assessment of Patagonian grenadier (</w:t>
+      </w:r>
+      <w:proofErr w:type="spellStart"/>
+      <w:r>
+        <w:t>Macruronus</w:t>
+      </w:r>
+      <w:proofErr w:type="spellEnd"/>
+      <w:r>
+        <w:t xml:space="preserve"> </w:t>
+      </w:r>
+      <w:proofErr w:type="spellStart"/>
+      <w:r>
+        <w:t>magellanicus</w:t>
+      </w:r>
+      <w:proofErr w:type="spellEnd"/>
+      <w:r>
+        <w:t xml:space="preserve">) in Chile. Fisheries Research 212, 114–122. </w:t>
+      </w:r>
+      <w:hyperlink r:id="rId58" w:history="1">
+        <w:r>
+          <w:rPr>
+            <w:rStyle w:val="Hyperlink"/>
+          </w:rPr>
+          <w:t>https://doi.org/10.1016/j.fishres.2018.12.019</w:t>
+        </w:r>
+      </w:hyperlink>
+    </w:p>
+    <w:p>
+      <w:pPr>
+        <w:spacing w:line="480" w:lineRule="auto"/>
+        <w:ind w:left="432" w:hanging="432"/>
+      </w:pPr>
+      <w:r>
+        <w:t xml:space="preserve">Dorner, B., Peterman, R.M., </w:t>
+      </w:r>
+      <w:proofErr w:type="spellStart"/>
+      <w:r>
+        <w:t>Su</w:t>
+      </w:r>
+      <w:proofErr w:type="spellEnd"/>
+      <w:r>
+        <w:t xml:space="preserve">, Z., 2009. Evaluation of performance of alternative management models of Pacific salmon (Oncorhynchus spp.) in the presence of climatic change and outcome uncertainty using Monte Carlo simulations. Can. J. Fish. </w:t>
+      </w:r>
+      <w:proofErr w:type="spellStart"/>
+      <w:r>
+        <w:t>Aquat</w:t>
+      </w:r>
+      <w:proofErr w:type="spellEnd"/>
+      <w:r>
+        <w:t xml:space="preserve">. Sci. 66, 2199–2221. </w:t>
+      </w:r>
+      <w:hyperlink r:id="rId59" w:history="1">
+        <w:r>
+          <w:rPr>
+            <w:rStyle w:val="Hyperlink"/>
+          </w:rPr>
+          <w:t>https://doi.org/10.1139/F09-144</w:t>
+        </w:r>
+      </w:hyperlink>
+    </w:p>
+    <w:p>
+      <w:pPr>
+        <w:spacing w:line="480" w:lineRule="auto"/>
+        <w:ind w:left="432" w:hanging="432"/>
+      </w:pPr>
+      <w:proofErr w:type="spellStart"/>
+      <w:r>
+        <w:t>Haltuch</w:t>
+      </w:r>
+      <w:proofErr w:type="spellEnd"/>
+      <w:r>
+        <w:t xml:space="preserve">, M.A., </w:t>
+      </w:r>
+      <w:proofErr w:type="spellStart"/>
+      <w:r>
+        <w:t>A’mar</w:t>
+      </w:r>
+      <w:proofErr w:type="spellEnd"/>
+      <w:r>
+        <w:t xml:space="preserve">, Z.T., Bond, N.A., Valero, J.L., 2019. Assessing the effects of climate change on US West Coast sablefish productivity and on the performance of alternative management strategies. ICES Journal of Marine Science 76, 1524–1542. </w:t>
+      </w:r>
+      <w:hyperlink r:id="rId60" w:history="1">
+        <w:r>
+          <w:rPr>
+            <w:rStyle w:val="Hyperlink"/>
+          </w:rPr>
+          <w:t>https://doi.org/10.1093/icesjms/fsz029</w:t>
+        </w:r>
+      </w:hyperlink>
+    </w:p>
+    <w:p>
+      <w:pPr>
+        <w:spacing w:line="480" w:lineRule="auto"/>
+        <w:ind w:left="432" w:hanging="432"/>
+      </w:pPr>
+      <w:r>
+        <w:t xml:space="preserve">Hofmann, E.E., Powell, E.N., </w:t>
+      </w:r>
+      <w:proofErr w:type="spellStart"/>
+      <w:r>
+        <w:t>Klinck</w:t>
+      </w:r>
+      <w:proofErr w:type="spellEnd"/>
+      <w:r>
+        <w:t xml:space="preserve">, J.M., Munroe, D.M., Mann, R., </w:t>
+      </w:r>
+      <w:proofErr w:type="spellStart"/>
+      <w:r>
+        <w:t>Haidvogel</w:t>
+      </w:r>
+      <w:proofErr w:type="spellEnd"/>
+      <w:r>
+        <w:t xml:space="preserve">, D.B., </w:t>
+      </w:r>
+      <w:proofErr w:type="spellStart"/>
+      <w:r>
+        <w:t>NarvÁEz</w:t>
+      </w:r>
+      <w:proofErr w:type="spellEnd"/>
+      <w:r>
+        <w:t xml:space="preserve">, D.A., Zhang, X., Kuykendall, K.M., 2018. An Overview of Factors Affecting Distribution of the Atlantic </w:t>
+      </w:r>
+      <w:proofErr w:type="spellStart"/>
+      <w:r>
+        <w:t>Surfclam</w:t>
+      </w:r>
+      <w:proofErr w:type="spellEnd"/>
+      <w:r>
+        <w:t xml:space="preserve"> (</w:t>
+      </w:r>
+      <w:proofErr w:type="spellStart"/>
+      <w:r>
+        <w:t>Spisula</w:t>
+      </w:r>
+      <w:proofErr w:type="spellEnd"/>
+      <w:r>
+        <w:t xml:space="preserve"> </w:t>
+      </w:r>
+      <w:proofErr w:type="spellStart"/>
+      <w:r>
+        <w:t>solidissima</w:t>
+      </w:r>
+      <w:proofErr w:type="spellEnd"/>
+      <w:r>
+        <w:t xml:space="preserve">), a Continental Shelf Biomass Dominant, During a Period of Climate Change. </w:t>
+      </w:r>
+      <w:proofErr w:type="spellStart"/>
+      <w:r>
+        <w:t>shre</w:t>
+      </w:r>
+      <w:proofErr w:type="spellEnd"/>
+      <w:r>
+        <w:t xml:space="preserve"> 37, 821–831. </w:t>
+      </w:r>
+      <w:hyperlink r:id="rId61" w:history="1">
+        <w:r>
+          <w:rPr>
+            <w:rStyle w:val="Hyperlink"/>
+          </w:rPr>
+          <w:t>https://doi.org/10.2983/035.037.0412</w:t>
+        </w:r>
+      </w:hyperlink>
+    </w:p>
+    <w:p>
+      <w:pPr>
+        <w:spacing w:line="480" w:lineRule="auto"/>
+        <w:ind w:left="432" w:hanging="432"/>
+      </w:pPr>
+      <w:r>
+        <w:t xml:space="preserve">Ianelli, J.N., Hollowed, A.B., Haynie, A.C., </w:t>
+      </w:r>
+      <w:proofErr w:type="spellStart"/>
+      <w:r>
+        <w:t>Mueter</w:t>
+      </w:r>
+      <w:proofErr w:type="spellEnd"/>
+      <w:r>
+        <w:t>, F.J., Bond, N.A., 2011. Evaluating management strategies for eastern Bering Sea walleye pollock (</w:t>
+      </w:r>
+      <w:proofErr w:type="spellStart"/>
+      <w:r>
+        <w:t>Theragra</w:t>
+      </w:r>
+      <w:proofErr w:type="spellEnd"/>
+      <w:r>
+        <w:t xml:space="preserve"> </w:t>
+      </w:r>
+      <w:proofErr w:type="spellStart"/>
+      <w:r>
+        <w:t>chalcogramma</w:t>
+      </w:r>
+      <w:proofErr w:type="spellEnd"/>
+      <w:r>
+        <w:t xml:space="preserve">) in a changing environment. ICES Journal of Marine Science 68, 1297–1304. </w:t>
+      </w:r>
+      <w:hyperlink r:id="rId62" w:history="1">
+        <w:r>
+          <w:rPr>
+            <w:rStyle w:val="Hyperlink"/>
+          </w:rPr>
+          <w:t>https://doi.org/10.1093/icesjms/fsr010</w:t>
+        </w:r>
+      </w:hyperlink>
+    </w:p>
+    <w:p>
+      <w:pPr>
+        <w:spacing w:line="480" w:lineRule="auto"/>
+        <w:ind w:left="432" w:hanging="432"/>
+      </w:pPr>
+      <w:r>
+        <w:t xml:space="preserve">Ives, M.C., </w:t>
+      </w:r>
+      <w:proofErr w:type="spellStart"/>
+      <w:r>
+        <w:t>Scandol</w:t>
+      </w:r>
+      <w:proofErr w:type="spellEnd"/>
+      <w:r>
+        <w:t xml:space="preserve">, J.P., Montgomery, S.S., Suthers, I.M., 2009. Modelling the possible effects of climate change on an Australian multi-fleet prawn fishery. Mar. Freshwater Res. 60, 1211. </w:t>
+      </w:r>
+      <w:hyperlink r:id="rId63" w:history="1">
+        <w:r>
+          <w:rPr>
+            <w:rStyle w:val="Hyperlink"/>
+          </w:rPr>
+          <w:t>https://doi.org/10.1071/MF07110</w:t>
+        </w:r>
+      </w:hyperlink>
+    </w:p>
+    <w:p>
+      <w:pPr>
+        <w:spacing w:line="480" w:lineRule="auto"/>
+        <w:ind w:left="432" w:hanging="432"/>
+      </w:pPr>
+      <w:r>
+        <w:t xml:space="preserve">Kuykendall, K.M., Powell, E.N., </w:t>
+      </w:r>
+      <w:proofErr w:type="spellStart"/>
+      <w:r>
+        <w:t>Klinck</w:t>
+      </w:r>
+      <w:proofErr w:type="spellEnd"/>
+      <w:r>
+        <w:t xml:space="preserve">, J.M., Moreno, P.T., Leaf, R.T., 2019. The effect of abundance changes on a management strategy evaluation for the Atlantic </w:t>
+      </w:r>
+      <w:proofErr w:type="spellStart"/>
+      <w:r>
+        <w:t>surfclam</w:t>
+      </w:r>
+      <w:proofErr w:type="spellEnd"/>
+      <w:r>
+        <w:t xml:space="preserve"> (</w:t>
+      </w:r>
+      <w:proofErr w:type="spellStart"/>
+      <w:r>
+        <w:t>Spisula</w:t>
+      </w:r>
+      <w:proofErr w:type="spellEnd"/>
+      <w:r>
+        <w:t xml:space="preserve"> </w:t>
+      </w:r>
+      <w:proofErr w:type="spellStart"/>
+      <w:r>
+        <w:t>solidissima</w:t>
+      </w:r>
+      <w:proofErr w:type="spellEnd"/>
+      <w:r>
+        <w:t xml:space="preserve">) using a spatially explicit, vessel-based fisheries model. Ocean &amp; Coastal Management 169, 68–85. </w:t>
+      </w:r>
+      <w:hyperlink r:id="rId64" w:history="1">
+        <w:r>
+          <w:rPr>
+            <w:rStyle w:val="Hyperlink"/>
+          </w:rPr>
+          <w:t>https://doi.org/10.1016/j.ocecoaman.2018.11.008</w:t>
+        </w:r>
+      </w:hyperlink>
+    </w:p>
+    <w:p>
+      <w:pPr>
+        <w:spacing w:line="480" w:lineRule="auto"/>
+        <w:ind w:left="432" w:hanging="432"/>
+      </w:pPr>
+      <w:r>
+        <w:t xml:space="preserve">Little, L.R., Lin, B.B., 2017. A decision analysis approach to climate adaptation: a structured method to consider multiple options. </w:t>
+      </w:r>
+      <w:proofErr w:type="spellStart"/>
+      <w:r>
+        <w:t>Mitig</w:t>
+      </w:r>
+      <w:proofErr w:type="spellEnd"/>
+      <w:r>
+        <w:t xml:space="preserve"> Adapt </w:t>
+      </w:r>
+      <w:proofErr w:type="spellStart"/>
+      <w:r>
+        <w:t>Strateg</w:t>
+      </w:r>
+      <w:proofErr w:type="spellEnd"/>
+      <w:r>
+        <w:t xml:space="preserve"> Glob Change 22, 15–28. </w:t>
+      </w:r>
+      <w:hyperlink r:id="rId65" w:history="1">
+        <w:r>
+          <w:rPr>
+            <w:rStyle w:val="Hyperlink"/>
+          </w:rPr>
+          <w:t>https://doi.org/10.1007/s11027-015-9658-8</w:t>
+        </w:r>
+      </w:hyperlink>
+    </w:p>
+    <w:p>
+      <w:pPr>
+        <w:spacing w:line="480" w:lineRule="auto"/>
+        <w:ind w:left="432" w:hanging="432"/>
+      </w:pPr>
+      <w:r>
+        <w:t xml:space="preserve">Merino, G., </w:t>
+      </w:r>
+      <w:proofErr w:type="spellStart"/>
+      <w:r>
+        <w:t>Arrizabalaga</w:t>
+      </w:r>
+      <w:proofErr w:type="spellEnd"/>
+      <w:r>
+        <w:t xml:space="preserve">, H., </w:t>
+      </w:r>
+      <w:proofErr w:type="spellStart"/>
+      <w:r>
+        <w:t>Arregui</w:t>
+      </w:r>
+      <w:proofErr w:type="spellEnd"/>
+      <w:r>
+        <w:t xml:space="preserve">, I., Santiago, J., </w:t>
+      </w:r>
+      <w:proofErr w:type="spellStart"/>
+      <w:r>
+        <w:t>Murua</w:t>
+      </w:r>
+      <w:proofErr w:type="spellEnd"/>
+      <w:r>
+        <w:t xml:space="preserve">, H., </w:t>
+      </w:r>
+      <w:proofErr w:type="spellStart"/>
+      <w:r>
+        <w:t>Urtizberea</w:t>
+      </w:r>
+      <w:proofErr w:type="spellEnd"/>
+      <w:r>
+        <w:t xml:space="preserve">, A., </w:t>
+      </w:r>
+      <w:proofErr w:type="spellStart"/>
+      <w:r>
+        <w:t>Andonegi</w:t>
+      </w:r>
+      <w:proofErr w:type="spellEnd"/>
+      <w:r>
+        <w:t xml:space="preserve">, E., De </w:t>
+      </w:r>
+      <w:proofErr w:type="spellStart"/>
+      <w:r>
+        <w:t>Bruyn</w:t>
+      </w:r>
+      <w:proofErr w:type="spellEnd"/>
+      <w:r>
+        <w:t xml:space="preserve">, P., Kell, L.T., 2019. Adaptation of North Atlantic Albacore Fishery to Climate Change: Yet Another Potential Benefit of Harvest Control Rules. Front. Mar. Sci. 6, 620. </w:t>
+      </w:r>
+      <w:hyperlink r:id="rId66" w:history="1">
+        <w:r>
+          <w:rPr>
+            <w:rStyle w:val="Hyperlink"/>
+          </w:rPr>
+          <w:t>https://doi.org/10.3389/fmars.2019.00620</w:t>
+        </w:r>
+      </w:hyperlink>
+    </w:p>
+    <w:p>
+      <w:pPr>
+        <w:spacing w:line="480" w:lineRule="auto"/>
+        <w:ind w:left="432" w:hanging="432"/>
+      </w:pPr>
+      <w:proofErr w:type="spellStart"/>
+      <w:r>
+        <w:t>Plagányi</w:t>
+      </w:r>
+      <w:proofErr w:type="spellEnd"/>
+      <w:r>
+        <w:t xml:space="preserve">, É.E., Skewes, T.D., Dowling, N.A., Haddon, M., 2013. Risk management tools for sustainable fisheries management under changing climate: a sea cucumber example. Climatic Change 119, 181–197. </w:t>
+      </w:r>
+      <w:hyperlink r:id="rId67" w:history="1">
+        <w:r>
+          <w:rPr>
+            <w:rStyle w:val="Hyperlink"/>
+          </w:rPr>
+          <w:t>https://doi.org/10.1007/s10584-012-0596-0</w:t>
+        </w:r>
+      </w:hyperlink>
+    </w:p>
+    <w:p>
+      <w:pPr>
+        <w:spacing w:line="480" w:lineRule="auto"/>
+        <w:ind w:left="432" w:hanging="432"/>
+      </w:pPr>
+      <w:r>
+        <w:t xml:space="preserve">Punt, A.E., 2011. The impact of climate change on the performance of rebuilding strategies for overfished groundfish species of the U.S. west coast. Fisheries Research 109, 320–329. </w:t>
+      </w:r>
+      <w:hyperlink r:id="rId68" w:history="1">
+        <w:r>
+          <w:rPr>
+            <w:rStyle w:val="Hyperlink"/>
+          </w:rPr>
+          <w:t>https://doi.org/10.1016/j.fishres.2011.02.019</w:t>
+        </w:r>
+      </w:hyperlink>
+    </w:p>
+    <w:p>
+      <w:pPr>
+        <w:spacing w:line="480" w:lineRule="auto"/>
+        <w:ind w:left="432" w:hanging="432"/>
+      </w:pPr>
+      <w:proofErr w:type="spellStart"/>
+      <w:r>
+        <w:t>Wayte</w:t>
+      </w:r>
+      <w:proofErr w:type="spellEnd"/>
+      <w:r>
+        <w:t xml:space="preserve">, S.E., 2013. Management implications of including a climate-induced recruitment shift in the stock assessment for jackass </w:t>
+      </w:r>
+      <w:proofErr w:type="spellStart"/>
+      <w:r>
+        <w:t>morwong</w:t>
+      </w:r>
+      <w:proofErr w:type="spellEnd"/>
+      <w:r>
+        <w:t xml:space="preserve"> (</w:t>
+      </w:r>
+      <w:proofErr w:type="spellStart"/>
+      <w:r>
+        <w:t>Nemadactylus</w:t>
+      </w:r>
+      <w:proofErr w:type="spellEnd"/>
+      <w:r>
+        <w:t xml:space="preserve"> </w:t>
+      </w:r>
+      <w:proofErr w:type="spellStart"/>
+      <w:r>
+        <w:t>macropterus</w:t>
+      </w:r>
+      <w:proofErr w:type="spellEnd"/>
+      <w:r>
+        <w:t xml:space="preserve">) in south-eastern Australia. Fisheries Research 142, 47–55. </w:t>
+      </w:r>
+      <w:hyperlink r:id="rId69" w:history="1">
+        <w:r>
+          <w:rPr>
+            <w:rStyle w:val="Hyperlink"/>
+          </w:rPr>
+          <w:t>https://doi.org/10.1016/j.fishres.2012.07.009</w:t>
+        </w:r>
+      </w:hyperlink>
+    </w:p>
+    <w:p>
+      <w:pPr>
+        <w:spacing w:line="480" w:lineRule="auto"/>
+        <w:ind w:left="432" w:hanging="432"/>
+        <w:rPr>
+          <w:i/>
+        </w:rPr>
+      </w:pPr>
+      <w:proofErr w:type="spellStart"/>
+      <w:r>
+        <w:t>Weijerman</w:t>
+      </w:r>
+      <w:proofErr w:type="spellEnd"/>
+      <w:r>
+        <w:t xml:space="preserve">, M., Fulton, E.A., Brainard, R.E., 2016. Management Strategy Evaluation Applied to Coral Reef Ecosystems in Support of Ecosystem-Based Management. </w:t>
+      </w:r>
+      <w:proofErr w:type="spellStart"/>
+      <w:r>
+        <w:t>PLoS</w:t>
+      </w:r>
+      <w:proofErr w:type="spellEnd"/>
+      <w:r>
+        <w:t xml:space="preserve"> ONE 11, e0152577. </w:t>
+      </w:r>
+      <w:hyperlink r:id="rId70" w:history="1">
+        <w:r>
+          <w:rPr>
+            <w:rStyle w:val="Hyperlink"/>
+          </w:rPr>
+          <w:t>https://doi.org/10.1371/journal.pone.0152577</w:t>
+        </w:r>
+      </w:hyperlink>
+    </w:p>
+    <w:p>
       <w:pPr>
         <w:pStyle w:val="Compact"/>
         <w:sectPr>
-          <w:headerReference w:type="default" r:id="rId26"/>
-          <w:footerReference w:type="default" r:id="rId27"/>
+          <w:headerReference w:type="default" r:id="rId71"/>
+          <w:footerReference w:type="default" r:id="rId72"/>
           <w:type w:val="continuous"/>
           <w:pgSz w:w="12240" w:h="15840"/>
           <w:pgMar w:top="1440" w:right="1440" w:bottom="1440" w:left="1440" w:header="720" w:footer="720" w:gutter="0"/>
@@ -7569,8 +9424,13 @@
         <w:pStyle w:val="Heading1"/>
       </w:pPr>
       <w:r>
-        <w:lastRenderedPageBreak/>
-        <w:t>Appendix A.</w:t>
+        <w:t xml:space="preserve">Appendix </w:t>
+      </w:r>
+      <w:r>
+        <w:t>B</w:t>
+      </w:r>
+      <w:r>
+        <w:t>.</w:t>
       </w:r>
       <w:r>
         <w:t xml:space="preserve"> MSE Review Data Collection</w:t>
@@ -8743,7 +10603,6 @@
                 <w:caps w:val="0"/>
                 <w:sz w:val="20"/>
               </w:rPr>
-              <w:lastRenderedPageBreak/>
               <w:t>Latitude</w:t>
             </w:r>
           </w:p>
@@ -11456,7 +13315,6 @@
                 <w:caps w:val="0"/>
                 <w:sz w:val="20"/>
               </w:rPr>
-              <w:lastRenderedPageBreak/>
               <w:t>Participants</w:t>
             </w:r>
           </w:p>
@@ -13811,6 +15669,8 @@
             </w:r>
           </w:p>
         </w:tc>
+        <w:bookmarkStart w:id="15" w:name="_GoBack"/>
+        <w:bookmarkEnd w:id="15"/>
       </w:tr>
       <w:tr>
         <w:tc>
@@ -13940,1749 +15800,23 @@
           </w:p>
         </w:tc>
       </w:tr>
+      <w:bookmarkEnd w:id="13"/>
+      <w:bookmarkEnd w:id="14"/>
     </w:tbl>
     <w:p>
       <w:pPr>
-        <w:pStyle w:val="Heading1"/>
-        <w:sectPr>
-          <w:pgSz w:w="15840" w:h="12240" w:orient="landscape"/>
-          <w:pgMar w:top="1440" w:right="1440" w:bottom="1440" w:left="1440" w:header="720" w:footer="720" w:gutter="0"/>
-          <w:cols w:space="720"/>
-          <w:docGrid w:linePitch="326"/>
-        </w:sectPr>
-      </w:pPr>
-    </w:p>
-    <w:p>
-      <w:pPr>
-        <w:pStyle w:val="Heading1"/>
-      </w:pPr>
-      <w:r>
-        <w:lastRenderedPageBreak/>
-        <w:t>Appendix B</w:t>
-      </w:r>
-      <w:r>
-        <w:t>: Articles reviewed</w:t>
-      </w:r>
-    </w:p>
-    <w:p>
-      <w:pPr>
-        <w:pStyle w:val="Heading3"/>
-      </w:pPr>
-      <w:r>
-        <w:t>Random Sample</w:t>
-      </w:r>
-      <w:bookmarkEnd w:id="14"/>
-      <w:bookmarkEnd w:id="15"/>
-    </w:p>
-    <w:p>
-      <w:pPr>
-        <w:spacing w:after="0" w:line="480" w:lineRule="auto"/>
-        <w:ind w:left="475" w:hanging="475"/>
-      </w:pPr>
-      <w:proofErr w:type="spellStart"/>
-      <w:r>
-        <w:t>Bastardie</w:t>
-      </w:r>
-      <w:proofErr w:type="spellEnd"/>
-      <w:r>
-        <w:t xml:space="preserve">, F., Nielsen, J.R., Kraus, G., 2010. The eastern Baltic cod fishery: a fleet-based management strategy evaluation framework to assess the cod recovery plan of 2008. ICES Journal of Marine Science 67, 71–86. </w:t>
-      </w:r>
-      <w:hyperlink r:id="rId28" w:history="1">
-        <w:r>
-          <w:rPr>
-            <w:rStyle w:val="Hyperlink"/>
-          </w:rPr>
-          <w:t>https://doi.org/10.1093/icesjms/fsp228</w:t>
-        </w:r>
-      </w:hyperlink>
-    </w:p>
-    <w:p>
-      <w:pPr>
-        <w:spacing w:after="0" w:line="480" w:lineRule="auto"/>
-        <w:ind w:left="475" w:hanging="475"/>
-      </w:pPr>
-      <w:r>
-        <w:t xml:space="preserve">Bischof, R., Nilsen, E.B., </w:t>
-      </w:r>
-      <w:proofErr w:type="spellStart"/>
-      <w:r>
-        <w:t>Brøseth</w:t>
-      </w:r>
-      <w:proofErr w:type="spellEnd"/>
-      <w:r>
-        <w:t xml:space="preserve">, H., </w:t>
-      </w:r>
-      <w:proofErr w:type="spellStart"/>
-      <w:r>
-        <w:t>Männil</w:t>
-      </w:r>
-      <w:proofErr w:type="spellEnd"/>
-      <w:r>
-        <w:t xml:space="preserve">, P., </w:t>
-      </w:r>
-      <w:proofErr w:type="spellStart"/>
-      <w:r>
-        <w:t>Ozoliņš</w:t>
-      </w:r>
-      <w:proofErr w:type="spellEnd"/>
-      <w:r>
-        <w:t xml:space="preserve">, J., Linnell, J.D.C., 2012. Implementation uncertainty when using recreational hunting to manage carnivores: </w:t>
-      </w:r>
-      <w:r>
         <w:rPr>
-          <w:i/>
-          <w:iCs/>
+          <w:rFonts w:asciiTheme="majorHAnsi" w:eastAsiaTheme="majorEastAsia" w:hAnsiTheme="majorHAnsi" w:cstheme="majorBidi"/>
+          <w:b/>
+          <w:bCs/>
+          <w:color w:val="345A8A" w:themeColor="accent1" w:themeShade="B5"/>
+          <w:sz w:val="32"/>
+          <w:szCs w:val="32"/>
         </w:rPr>
-        <w:t>Carnivore hunting quotas</w:t>
-      </w:r>
-      <w:r>
-        <w:t xml:space="preserve">. Journal of Applied Ecology 49, 824–832. </w:t>
-      </w:r>
-      <w:hyperlink r:id="rId29" w:history="1">
-        <w:r>
-          <w:rPr>
-            <w:rStyle w:val="Hyperlink"/>
-          </w:rPr>
-          <w:t>https://doi.org/10.1111/j.1365-2664.2012.02167.x</w:t>
-        </w:r>
-      </w:hyperlink>
-    </w:p>
-    <w:p>
-      <w:pPr>
-        <w:spacing w:after="0" w:line="480" w:lineRule="auto"/>
-        <w:ind w:left="475" w:hanging="475"/>
-      </w:pPr>
-      <w:r>
-        <w:t xml:space="preserve">Chen, N., Zhang, C., Sun, M., Xu, B., </w:t>
-      </w:r>
-      <w:proofErr w:type="spellStart"/>
-      <w:r>
-        <w:t>Xue</w:t>
-      </w:r>
-      <w:proofErr w:type="spellEnd"/>
-      <w:r>
-        <w:t>, Y., Ren, Y., Chen, Y., 2018. The impact of natural mortality variations on the performance of management procedures for Spanish mackerel (</w:t>
-      </w:r>
-      <w:proofErr w:type="spellStart"/>
-      <w:r>
-        <w:t>Scomberomorus</w:t>
-      </w:r>
-      <w:proofErr w:type="spellEnd"/>
-      <w:r>
-        <w:t xml:space="preserve"> </w:t>
-      </w:r>
-      <w:proofErr w:type="spellStart"/>
-      <w:r>
-        <w:t>niphonius</w:t>
-      </w:r>
-      <w:proofErr w:type="spellEnd"/>
-      <w:r>
-        <w:t xml:space="preserve">) in the Yellow Sea, China. Acta </w:t>
-      </w:r>
-      <w:proofErr w:type="spellStart"/>
-      <w:r>
-        <w:t>Oceanol</w:t>
-      </w:r>
-      <w:proofErr w:type="spellEnd"/>
-      <w:r>
-        <w:t xml:space="preserve">. Sin. 37, 21–30. </w:t>
-      </w:r>
-      <w:hyperlink r:id="rId30" w:history="1">
-        <w:r>
-          <w:rPr>
-            <w:rStyle w:val="Hyperlink"/>
-          </w:rPr>
-          <w:t>https://doi.org/10.1007/s13131-018-1234-0</w:t>
-        </w:r>
-      </w:hyperlink>
-    </w:p>
-    <w:p>
-      <w:pPr>
-        <w:spacing w:after="0" w:line="480" w:lineRule="auto"/>
-        <w:ind w:left="475" w:hanging="475"/>
-      </w:pPr>
-      <w:r>
-        <w:t xml:space="preserve">Cox, S.P., </w:t>
-      </w:r>
-      <w:proofErr w:type="spellStart"/>
-      <w:r>
-        <w:t>Kronlund</w:t>
-      </w:r>
-      <w:proofErr w:type="spellEnd"/>
-      <w:r>
-        <w:t xml:space="preserve">, A.R., Benson, A.J., 2013. The roles of biological reference points and operational control points in management procedures for the sablefish </w:t>
-      </w:r>
-      <w:proofErr w:type="gramStart"/>
-      <w:r>
-        <w:t xml:space="preserve">( </w:t>
-      </w:r>
-      <w:proofErr w:type="spellStart"/>
-      <w:r>
-        <w:rPr>
-          <w:i/>
-          <w:iCs/>
-        </w:rPr>
-        <w:t>Anoplopoma</w:t>
-      </w:r>
-      <w:proofErr w:type="spellEnd"/>
-      <w:proofErr w:type="gramEnd"/>
-      <w:r>
-        <w:rPr>
-          <w:i/>
-          <w:iCs/>
-        </w:rPr>
-        <w:t xml:space="preserve"> fimbria</w:t>
-      </w:r>
-      <w:r>
-        <w:t xml:space="preserve"> ) fishery in British Columbia, Canada. </w:t>
-      </w:r>
-      <w:proofErr w:type="spellStart"/>
-      <w:r>
-        <w:t>Envir</w:t>
-      </w:r>
-      <w:proofErr w:type="spellEnd"/>
-      <w:r>
-        <w:t xml:space="preserve">. </w:t>
-      </w:r>
-      <w:proofErr w:type="spellStart"/>
-      <w:r>
-        <w:t>Conserv</w:t>
-      </w:r>
-      <w:proofErr w:type="spellEnd"/>
-      <w:r>
-        <w:t xml:space="preserve">. 40, 318–328. </w:t>
-      </w:r>
-      <w:hyperlink r:id="rId31" w:history="1">
-        <w:r>
-          <w:rPr>
-            <w:rStyle w:val="Hyperlink"/>
-          </w:rPr>
-          <w:t>https://doi.org/10.1017/S0376892913000271</w:t>
-        </w:r>
-      </w:hyperlink>
-    </w:p>
-    <w:p>
-      <w:pPr>
-        <w:spacing w:after="0" w:line="480" w:lineRule="auto"/>
-        <w:ind w:left="475" w:hanging="475"/>
-      </w:pPr>
-      <w:r>
-        <w:t xml:space="preserve">Curtis, K.A., Moore, J.E., Benson, S.R., 2015. Estimating Limit Reference Points for Western Pacific Leatherback Turtles (Dermochelys </w:t>
-      </w:r>
-      <w:proofErr w:type="spellStart"/>
-      <w:r>
-        <w:t>coriacea</w:t>
-      </w:r>
-      <w:proofErr w:type="spellEnd"/>
-      <w:r>
-        <w:t xml:space="preserve">) in the U.S. West Coast EEZ. </w:t>
-      </w:r>
-      <w:proofErr w:type="spellStart"/>
-      <w:r>
-        <w:t>PLoS</w:t>
-      </w:r>
-      <w:proofErr w:type="spellEnd"/>
-      <w:r>
-        <w:t xml:space="preserve"> ONE 10, e0136452. </w:t>
-      </w:r>
-      <w:hyperlink r:id="rId32" w:history="1">
-        <w:r>
-          <w:rPr>
-            <w:rStyle w:val="Hyperlink"/>
-          </w:rPr>
-          <w:t>https://doi.org/10.1371/journal.pone.0136452</w:t>
-        </w:r>
-      </w:hyperlink>
-    </w:p>
-    <w:p>
-      <w:pPr>
-        <w:spacing w:after="0" w:line="480" w:lineRule="auto"/>
-        <w:ind w:left="475" w:hanging="475"/>
-      </w:pPr>
-      <w:r>
-        <w:t xml:space="preserve">Dawson, H.A., Jones, M.L., Irwin, B.J., Johnson, N.S., Wagner, M.C., Szymanski, M.D., 2016. Management Strategy Evaluation of Pheromone-baited Trapping Techniques to </w:t>
-      </w:r>
-      <w:r>
-        <w:lastRenderedPageBreak/>
-        <w:t xml:space="preserve">Improve Management of Invasive Sea Lamprey. Natural Resource Modeling 29, 448–469. </w:t>
-      </w:r>
-      <w:hyperlink r:id="rId33" w:history="1">
-        <w:r>
-          <w:rPr>
-            <w:rStyle w:val="Hyperlink"/>
-          </w:rPr>
-          <w:t>https://doi.org/10.1111/nrm.12096</w:t>
-        </w:r>
-      </w:hyperlink>
-    </w:p>
-    <w:p>
-      <w:pPr>
-        <w:spacing w:after="0" w:line="480" w:lineRule="auto"/>
-        <w:ind w:left="475" w:hanging="475"/>
-      </w:pPr>
-      <w:proofErr w:type="spellStart"/>
-      <w:r>
-        <w:t>Dichmont</w:t>
-      </w:r>
-      <w:proofErr w:type="spellEnd"/>
-      <w:r>
-        <w:t xml:space="preserve">, C.M., Ellis, N., Bustamante, R.H., Deng, R., Tickell, S., Pascual, R., Lozano-Montes, H., Griffiths, S., 2013. Evaluating marine spatial closures with conflicting fisheries and conservation objectives. J Appl </w:t>
-      </w:r>
-      <w:proofErr w:type="spellStart"/>
-      <w:r>
-        <w:t>Ecol</w:t>
-      </w:r>
-      <w:proofErr w:type="spellEnd"/>
-      <w:r>
-        <w:t xml:space="preserve"> 50, 1060–1070. </w:t>
-      </w:r>
-      <w:hyperlink r:id="rId34" w:history="1">
-        <w:r>
-          <w:rPr>
-            <w:rStyle w:val="Hyperlink"/>
-          </w:rPr>
-          <w:t>https://doi.org/10.1111/1365-2664.12110</w:t>
-        </w:r>
-      </w:hyperlink>
-    </w:p>
-    <w:p>
-      <w:pPr>
-        <w:spacing w:after="0" w:line="480" w:lineRule="auto"/>
-        <w:ind w:left="475" w:hanging="475"/>
-      </w:pPr>
-      <w:proofErr w:type="spellStart"/>
-      <w:r>
-        <w:t>Dichmont</w:t>
-      </w:r>
-      <w:proofErr w:type="spellEnd"/>
-      <w:r>
-        <w:t>, C.M., Punt, A.E., Venables, W., Haddon, M., 2006. Management strategies for short lived species: The case of Australia’s Northern Prawn Fishery 3. Factors affecting management and estimation performance. Fisheries Research 11.</w:t>
-      </w:r>
-    </w:p>
-    <w:p>
-      <w:pPr>
-        <w:spacing w:after="0" w:line="480" w:lineRule="auto"/>
-        <w:ind w:left="475" w:hanging="475"/>
-      </w:pPr>
-      <w:r>
-        <w:t xml:space="preserve">Ellis, N., </w:t>
-      </w:r>
-      <w:proofErr w:type="spellStart"/>
-      <w:r>
-        <w:t>Pantus</w:t>
-      </w:r>
-      <w:proofErr w:type="spellEnd"/>
-      <w:r>
-        <w:t xml:space="preserve">, F., </w:t>
-      </w:r>
-      <w:proofErr w:type="spellStart"/>
-      <w:r>
-        <w:t>Welna</w:t>
-      </w:r>
-      <w:proofErr w:type="spellEnd"/>
-      <w:r>
-        <w:t xml:space="preserve">, A., Butler, A., 2008. Evaluating ecosystem-based management options: Effects of trawling in Torres Strait, Australia. Continental Shelf Research 28, 2324–2338. </w:t>
-      </w:r>
-      <w:hyperlink r:id="rId35" w:history="1">
-        <w:r>
-          <w:rPr>
-            <w:rStyle w:val="Hyperlink"/>
-          </w:rPr>
-          <w:t>https://doi.org/10.1016/j.csr.2008.03.031</w:t>
-        </w:r>
-      </w:hyperlink>
-    </w:p>
-    <w:p>
-      <w:pPr>
-        <w:spacing w:after="0" w:line="480" w:lineRule="auto"/>
-        <w:ind w:left="475" w:hanging="475"/>
-      </w:pPr>
-      <w:r>
-        <w:t xml:space="preserve">Froehlich, H.E., Essington, T.E., McDonald, P.S., 2017. When does hypoxia affect management performance of a fishery? A management strategy evaluation of Dungeness crab </w:t>
-      </w:r>
-      <w:proofErr w:type="gramStart"/>
-      <w:r>
-        <w:t xml:space="preserve">( </w:t>
-      </w:r>
-      <w:proofErr w:type="spellStart"/>
-      <w:r>
-        <w:rPr>
-          <w:i/>
-          <w:iCs/>
-        </w:rPr>
-        <w:t>Metacarcinus</w:t>
-      </w:r>
-      <w:proofErr w:type="spellEnd"/>
-      <w:proofErr w:type="gramEnd"/>
-      <w:r>
-        <w:rPr>
-          <w:i/>
-          <w:iCs/>
-        </w:rPr>
-        <w:t xml:space="preserve"> magister</w:t>
-      </w:r>
-      <w:r>
-        <w:t xml:space="preserve"> ) fisheries in Hood Canal, Washington, USA. Can. J. Fish. </w:t>
-      </w:r>
-      <w:proofErr w:type="spellStart"/>
-      <w:r>
-        <w:t>Aquat</w:t>
-      </w:r>
-      <w:proofErr w:type="spellEnd"/>
-      <w:r>
-        <w:t xml:space="preserve">. Sci. 74, 922–932. </w:t>
-      </w:r>
-      <w:hyperlink r:id="rId36" w:history="1">
-        <w:r>
-          <w:rPr>
-            <w:rStyle w:val="Hyperlink"/>
-          </w:rPr>
-          <w:t>https://doi.org/10.1139/cjfas-2016-0269</w:t>
-        </w:r>
-      </w:hyperlink>
-    </w:p>
-    <w:p>
-      <w:pPr>
-        <w:spacing w:after="0" w:line="480" w:lineRule="auto"/>
-        <w:ind w:left="475" w:hanging="475"/>
-      </w:pPr>
-      <w:r>
-        <w:t xml:space="preserve">Fulton, E.A., Smith, A.D.M., Smith, D.C., Johnson, P., 2014. An Integrated Approach Is Needed for Ecosystem Based Fisheries Management: Insights from Ecosystem-Level Management Strategy Evaluation. </w:t>
-      </w:r>
-      <w:proofErr w:type="spellStart"/>
-      <w:r>
-        <w:t>PLoS</w:t>
-      </w:r>
-      <w:proofErr w:type="spellEnd"/>
-      <w:r>
-        <w:t xml:space="preserve"> ONE 9, e84242. </w:t>
-      </w:r>
-      <w:hyperlink r:id="rId37" w:history="1">
-        <w:r>
-          <w:rPr>
-            <w:rStyle w:val="Hyperlink"/>
-          </w:rPr>
-          <w:t>https://doi.org/10.1371/journal.pone.0084242</w:t>
-        </w:r>
-      </w:hyperlink>
-    </w:p>
-    <w:p>
-      <w:pPr>
-        <w:spacing w:after="0" w:line="480" w:lineRule="auto"/>
-        <w:ind w:left="475" w:hanging="475"/>
-      </w:pPr>
-      <w:r>
-        <w:t xml:space="preserve">Haddon, M., </w:t>
-      </w:r>
-      <w:proofErr w:type="spellStart"/>
-      <w:r>
-        <w:t>Helidoniotis</w:t>
-      </w:r>
-      <w:proofErr w:type="spellEnd"/>
-      <w:r>
-        <w:t xml:space="preserve">, F., 2013. Legal Minimum Lengths and the Management of Abalone Fisheries. Journal of Shellfish Research 32, 197–208. </w:t>
-      </w:r>
-      <w:hyperlink r:id="rId38" w:history="1">
-        <w:r>
-          <w:rPr>
-            <w:rStyle w:val="Hyperlink"/>
-          </w:rPr>
-          <w:t>https://doi.org/10.2983/035.032.0126</w:t>
-        </w:r>
-      </w:hyperlink>
-    </w:p>
-    <w:p>
-      <w:pPr>
-        <w:spacing w:after="0" w:line="480" w:lineRule="auto"/>
-        <w:ind w:left="475" w:hanging="475"/>
-      </w:pPr>
-      <w:r>
-        <w:lastRenderedPageBreak/>
-        <w:t xml:space="preserve">Harford, W.J., </w:t>
-      </w:r>
-      <w:proofErr w:type="spellStart"/>
-      <w:r>
-        <w:t>Grüss</w:t>
-      </w:r>
-      <w:proofErr w:type="spellEnd"/>
-      <w:r>
-        <w:t xml:space="preserve">, A., Schirripa, M.J., </w:t>
-      </w:r>
-      <w:proofErr w:type="spellStart"/>
-      <w:r>
-        <w:t>Sagarese</w:t>
-      </w:r>
-      <w:proofErr w:type="spellEnd"/>
-      <w:r>
-        <w:t xml:space="preserve">, S.R., Bryan, M., </w:t>
-      </w:r>
-      <w:proofErr w:type="spellStart"/>
-      <w:r>
-        <w:t>Karnauskas</w:t>
-      </w:r>
-      <w:proofErr w:type="spellEnd"/>
-      <w:r>
-        <w:t xml:space="preserve">, M., 2018. Handle with Care: Establishing Catch Limits for Fish Stocks Experiencing Episodic Natural Mortality Events. Fisheries 43, 463–471. </w:t>
-      </w:r>
-      <w:hyperlink r:id="rId39" w:history="1">
-        <w:r>
-          <w:rPr>
-            <w:rStyle w:val="Hyperlink"/>
-          </w:rPr>
-          <w:t>https://doi.org/10.1002/fsh.10131</w:t>
-        </w:r>
-      </w:hyperlink>
-    </w:p>
-    <w:p>
-      <w:pPr>
-        <w:spacing w:after="0" w:line="480" w:lineRule="auto"/>
-        <w:ind w:left="475" w:hanging="475"/>
-      </w:pPr>
-      <w:proofErr w:type="spellStart"/>
-      <w:r>
-        <w:t>Horbowy</w:t>
-      </w:r>
-      <w:proofErr w:type="spellEnd"/>
-      <w:r>
-        <w:t xml:space="preserve">, J., 2011. Comparison of stock management with production, difference, and age-structured models using operating models. Fisheries Research 108, 153–162. </w:t>
-      </w:r>
-      <w:hyperlink r:id="rId40" w:history="1">
-        <w:r>
-          <w:rPr>
-            <w:rStyle w:val="Hyperlink"/>
-          </w:rPr>
-          <w:t>https://doi.org/10.1016/j.fishres.2010.12.015</w:t>
-        </w:r>
-      </w:hyperlink>
-    </w:p>
-    <w:p>
-      <w:pPr>
-        <w:spacing w:after="0" w:line="480" w:lineRule="auto"/>
-        <w:ind w:left="475" w:hanging="475"/>
-      </w:pPr>
-      <w:r>
-        <w:t xml:space="preserve">Irwin, B.J., </w:t>
-      </w:r>
-      <w:proofErr w:type="spellStart"/>
-      <w:r>
-        <w:t>Wilberg</w:t>
-      </w:r>
-      <w:proofErr w:type="spellEnd"/>
-      <w:r>
-        <w:t xml:space="preserve">, M.J., Bence, J.R., Jones, M.L., 2008. Evaluating alternative harvest policies for yellow perch in southern Lake Michigan. Fisheries Research 94, 267–281. </w:t>
-      </w:r>
-      <w:hyperlink r:id="rId41" w:history="1">
-        <w:r>
-          <w:rPr>
-            <w:rStyle w:val="Hyperlink"/>
-          </w:rPr>
-          <w:t>https://doi.org/10.1016/j.fishres.2008.05.009</w:t>
-        </w:r>
-      </w:hyperlink>
-    </w:p>
-    <w:p>
-      <w:pPr>
-        <w:spacing w:after="0" w:line="480" w:lineRule="auto"/>
-        <w:ind w:left="475" w:hanging="475"/>
-      </w:pPr>
-      <w:r>
-        <w:t xml:space="preserve">Kell, L.T., Pilling, G.M., Kirkwood, G.P., </w:t>
-      </w:r>
-      <w:proofErr w:type="spellStart"/>
-      <w:r>
-        <w:t>Pastoors</w:t>
-      </w:r>
-      <w:proofErr w:type="spellEnd"/>
-      <w:r>
-        <w:t xml:space="preserve">, M., </w:t>
-      </w:r>
-      <w:proofErr w:type="spellStart"/>
-      <w:r>
-        <w:t>Mesnil</w:t>
-      </w:r>
-      <w:proofErr w:type="spellEnd"/>
-      <w:r>
-        <w:t xml:space="preserve">, B., </w:t>
-      </w:r>
-      <w:proofErr w:type="spellStart"/>
-      <w:r>
-        <w:t>Korsbrekke</w:t>
-      </w:r>
-      <w:proofErr w:type="spellEnd"/>
-      <w:r>
-        <w:t xml:space="preserve">, K., </w:t>
-      </w:r>
-      <w:proofErr w:type="spellStart"/>
-      <w:r>
-        <w:t>Abaunza</w:t>
-      </w:r>
-      <w:proofErr w:type="spellEnd"/>
-      <w:r>
-        <w:t xml:space="preserve">, P., Aps, R., </w:t>
-      </w:r>
-      <w:proofErr w:type="spellStart"/>
-      <w:r>
-        <w:t>Biseau</w:t>
-      </w:r>
-      <w:proofErr w:type="spellEnd"/>
-      <w:r>
-        <w:t xml:space="preserve">, A., </w:t>
-      </w:r>
-      <w:proofErr w:type="spellStart"/>
-      <w:r>
-        <w:t>Kunzlik</w:t>
-      </w:r>
-      <w:proofErr w:type="spellEnd"/>
-      <w:r>
-        <w:t xml:space="preserve">, P., Needle, C., Roel, B.A., Ulrich-Rescan, C., 2005. An evaluation of the implicit management procedure used for some ICES </w:t>
-      </w:r>
-      <w:proofErr w:type="spellStart"/>
-      <w:r>
-        <w:t>roundfish</w:t>
-      </w:r>
-      <w:proofErr w:type="spellEnd"/>
-      <w:r>
-        <w:t xml:space="preserve"> stocks. ICES Journal of Marine Science 62, 750–759. </w:t>
-      </w:r>
-      <w:hyperlink r:id="rId42" w:history="1">
-        <w:r>
-          <w:rPr>
-            <w:rStyle w:val="Hyperlink"/>
-          </w:rPr>
-          <w:t>https://doi.org/10.1016/j.icesjms.2005.01.001</w:t>
-        </w:r>
-      </w:hyperlink>
-    </w:p>
-    <w:p>
-      <w:pPr>
-        <w:spacing w:after="0" w:line="480" w:lineRule="auto"/>
-        <w:ind w:left="475" w:hanging="475"/>
-      </w:pPr>
-      <w:proofErr w:type="spellStart"/>
-      <w:r>
-        <w:t>Klaer</w:t>
-      </w:r>
-      <w:proofErr w:type="spellEnd"/>
-      <w:r>
-        <w:t xml:space="preserve">, N.L., </w:t>
-      </w:r>
-      <w:proofErr w:type="spellStart"/>
-      <w:r>
-        <w:t>Wayte</w:t>
-      </w:r>
-      <w:proofErr w:type="spellEnd"/>
-      <w:r>
-        <w:t xml:space="preserve">, S.E., Fay, G., 2012. An evaluation of the performance of a harvest strategy that uses an average-length-based assessment method. Fisheries Research 134–136, 42–51. </w:t>
-      </w:r>
-      <w:hyperlink r:id="rId43" w:history="1">
-        <w:r>
-          <w:rPr>
-            <w:rStyle w:val="Hyperlink"/>
-          </w:rPr>
-          <w:t>https://doi.org/10.1016/j.fishres.2012.08.010</w:t>
-        </w:r>
-      </w:hyperlink>
-    </w:p>
-    <w:p>
-      <w:pPr>
-        <w:spacing w:after="0" w:line="480" w:lineRule="auto"/>
-        <w:ind w:left="475" w:hanging="475"/>
-      </w:pPr>
-      <w:proofErr w:type="spellStart"/>
-      <w:r>
-        <w:t>Kolody</w:t>
-      </w:r>
-      <w:proofErr w:type="spellEnd"/>
-      <w:r>
-        <w:t xml:space="preserve">, D., </w:t>
-      </w:r>
-      <w:proofErr w:type="spellStart"/>
-      <w:r>
-        <w:t>Polacheck</w:t>
-      </w:r>
-      <w:proofErr w:type="spellEnd"/>
-      <w:r>
-        <w:t xml:space="preserve">, T., </w:t>
-      </w:r>
-      <w:proofErr w:type="spellStart"/>
-      <w:r>
-        <w:t>Basson</w:t>
-      </w:r>
-      <w:proofErr w:type="spellEnd"/>
-      <w:r>
-        <w:t xml:space="preserve">, M., Davies, C., 2008. Salvaged pearls: lessons learned from a floundering attempt to develop a management procedure for Southern Bluefin Tuna. Fisheries Research 94, 339–350. </w:t>
-      </w:r>
-      <w:hyperlink r:id="rId44" w:history="1">
-        <w:r>
-          <w:rPr>
-            <w:rStyle w:val="Hyperlink"/>
-          </w:rPr>
-          <w:t>https://doi.org/10.1016/j.fishres.2008.08.016</w:t>
-        </w:r>
-      </w:hyperlink>
-    </w:p>
-    <w:p>
-      <w:pPr>
-        <w:spacing w:after="0" w:line="480" w:lineRule="auto"/>
-        <w:ind w:left="475" w:hanging="475"/>
-      </w:pPr>
-      <w:r>
-        <w:t xml:space="preserve">Kuykendall, K.M., Powell, E.N., </w:t>
-      </w:r>
-      <w:proofErr w:type="spellStart"/>
-      <w:r>
-        <w:t>Klinck</w:t>
-      </w:r>
-      <w:proofErr w:type="spellEnd"/>
-      <w:r>
-        <w:t xml:space="preserve">, J.M., Moreno, P.T., Leaf, R.T., 2017. Management strategy evaluation for the Atlantic </w:t>
-      </w:r>
-      <w:proofErr w:type="spellStart"/>
-      <w:r>
-        <w:t>surfclam</w:t>
-      </w:r>
-      <w:proofErr w:type="spellEnd"/>
-      <w:r>
-        <w:t xml:space="preserve"> (</w:t>
-      </w:r>
-      <w:proofErr w:type="spellStart"/>
-      <w:r>
-        <w:t>Spisula</w:t>
-      </w:r>
-      <w:proofErr w:type="spellEnd"/>
-      <w:r>
-        <w:t xml:space="preserve"> </w:t>
-      </w:r>
-      <w:proofErr w:type="spellStart"/>
-      <w:r>
-        <w:t>solidissima</w:t>
-      </w:r>
-      <w:proofErr w:type="spellEnd"/>
-      <w:r>
-        <w:t xml:space="preserve">) using a spatially </w:t>
-      </w:r>
-      <w:r>
-        <w:lastRenderedPageBreak/>
-        <w:t xml:space="preserve">explicit, vessel-based fisheries model. FB 115, 300–325. </w:t>
-      </w:r>
-      <w:hyperlink r:id="rId45" w:history="1">
-        <w:r>
-          <w:rPr>
-            <w:rStyle w:val="Hyperlink"/>
-          </w:rPr>
-          <w:t>https://doi.org/10.7755/FB.115.3.3</w:t>
-        </w:r>
-      </w:hyperlink>
-    </w:p>
-    <w:p>
-      <w:pPr>
-        <w:spacing w:after="0" w:line="480" w:lineRule="auto"/>
-        <w:ind w:left="475" w:hanging="475"/>
-      </w:pPr>
-      <w:r>
-        <w:t xml:space="preserve">Little, L.R., Grafton, R.Q., </w:t>
-      </w:r>
-      <w:proofErr w:type="spellStart"/>
-      <w:r>
-        <w:t>Kompas</w:t>
-      </w:r>
-      <w:proofErr w:type="spellEnd"/>
-      <w:r>
-        <w:t xml:space="preserve">, T., Smith, A.D.M., Punt, A.E., </w:t>
-      </w:r>
-      <w:proofErr w:type="spellStart"/>
-      <w:r>
-        <w:t>Mapstone</w:t>
-      </w:r>
-      <w:proofErr w:type="spellEnd"/>
-      <w:r>
-        <w:t xml:space="preserve">, B.D., 2010. Complementarity of No-Take Marine Reserves and Individual Transferable Catch Quotas for Managing the Line Fishery of the Great Barrier Reef: Marine Reserves and Catch Shares. Conservation Biology no-no. </w:t>
-      </w:r>
-      <w:hyperlink r:id="rId46" w:history="1">
-        <w:r>
-          <w:rPr>
-            <w:rStyle w:val="Hyperlink"/>
-          </w:rPr>
-          <w:t>https://doi.org/10.1111/j.1523-1739.2010.01590.x</w:t>
-        </w:r>
-      </w:hyperlink>
-    </w:p>
-    <w:p>
-      <w:pPr>
-        <w:spacing w:after="0" w:line="480" w:lineRule="auto"/>
-        <w:ind w:left="475" w:hanging="475"/>
-      </w:pPr>
-      <w:r>
-        <w:t xml:space="preserve">Little, L.R., Punt, A.E., </w:t>
-      </w:r>
-      <w:proofErr w:type="spellStart"/>
-      <w:r>
-        <w:t>Mapstone</w:t>
-      </w:r>
-      <w:proofErr w:type="spellEnd"/>
-      <w:r>
-        <w:t xml:space="preserve">, B.D., </w:t>
-      </w:r>
-      <w:proofErr w:type="spellStart"/>
-      <w:r>
-        <w:t>Begg</w:t>
-      </w:r>
-      <w:proofErr w:type="spellEnd"/>
-      <w:r>
-        <w:t xml:space="preserve">, G.A., Goldman, B., Ellis, N., 2009. Different responses to area closures and effort controls for sedentary and migratory harvested species in a multispecies coral reef </w:t>
-      </w:r>
-      <w:proofErr w:type="spellStart"/>
-      <w:r>
-        <w:t>linefishery</w:t>
-      </w:r>
-      <w:proofErr w:type="spellEnd"/>
-      <w:r>
-        <w:t xml:space="preserve">. ICES Journal of Marine Science 66, 1931–1941. </w:t>
-      </w:r>
-      <w:hyperlink r:id="rId47" w:history="1">
-        <w:r>
-          <w:rPr>
-            <w:rStyle w:val="Hyperlink"/>
-          </w:rPr>
-          <w:t>https://doi.org/10.1093/icesjms/fsp164</w:t>
-        </w:r>
-      </w:hyperlink>
-    </w:p>
-    <w:p>
-      <w:pPr>
-        <w:spacing w:after="0" w:line="480" w:lineRule="auto"/>
-        <w:ind w:left="475" w:hanging="475"/>
-      </w:pPr>
-      <w:proofErr w:type="spellStart"/>
-      <w:r>
-        <w:t>Plagányi</w:t>
-      </w:r>
-      <w:proofErr w:type="spellEnd"/>
-      <w:r>
-        <w:t xml:space="preserve">, É.E., Skewes, T.D., Dowling, N.A., Haddon, M., 2013. Risk management tools for sustainable fisheries management under changing climate: a sea cucumber example. Climatic Change 119, 181–197. </w:t>
-      </w:r>
-      <w:hyperlink r:id="rId48" w:history="1">
-        <w:r>
-          <w:rPr>
-            <w:rStyle w:val="Hyperlink"/>
-          </w:rPr>
-          <w:t>https://doi.org/10.1007/s10584-012-0596-0</w:t>
-        </w:r>
-      </w:hyperlink>
-    </w:p>
-    <w:p>
-      <w:pPr>
-        <w:spacing w:after="0" w:line="480" w:lineRule="auto"/>
-        <w:ind w:left="475" w:hanging="475"/>
-      </w:pPr>
-      <w:proofErr w:type="spellStart"/>
-      <w:r>
-        <w:t>Prellezo</w:t>
-      </w:r>
-      <w:proofErr w:type="spellEnd"/>
-      <w:r>
-        <w:t xml:space="preserve">, R., Carmona, I., García, D., 2016. The bad, the good and the very good of the landing obligation implementation in the Bay of Biscay: A case study of Basque trawlers. Fisheries Research 181, 172–185. </w:t>
-      </w:r>
-      <w:hyperlink r:id="rId49" w:history="1">
-        <w:r>
-          <w:rPr>
-            <w:rStyle w:val="Hyperlink"/>
-          </w:rPr>
-          <w:t>https://doi.org/10.1016/j.fishres.2016.04.016</w:t>
-        </w:r>
-      </w:hyperlink>
-    </w:p>
-    <w:p>
-      <w:pPr>
-        <w:spacing w:after="0" w:line="480" w:lineRule="auto"/>
-        <w:ind w:left="475" w:hanging="475"/>
-      </w:pPr>
-      <w:r>
-        <w:t xml:space="preserve">Punt, A.E., Hobday, D., 2009. Management strategy evaluation for rock lobster, </w:t>
-      </w:r>
-      <w:proofErr w:type="spellStart"/>
-      <w:r>
-        <w:rPr>
-          <w:i/>
-          <w:iCs/>
-        </w:rPr>
-        <w:t>Jasus</w:t>
-      </w:r>
-      <w:proofErr w:type="spellEnd"/>
-      <w:r>
-        <w:rPr>
-          <w:i/>
-          <w:iCs/>
-        </w:rPr>
-        <w:t xml:space="preserve"> </w:t>
-      </w:r>
-      <w:proofErr w:type="spellStart"/>
-      <w:proofErr w:type="gramStart"/>
-      <w:r>
-        <w:rPr>
-          <w:i/>
-          <w:iCs/>
-        </w:rPr>
-        <w:t>edwardsii</w:t>
-      </w:r>
-      <w:proofErr w:type="spellEnd"/>
-      <w:r>
-        <w:t xml:space="preserve"> ,</w:t>
-      </w:r>
-      <w:proofErr w:type="gramEnd"/>
-      <w:r>
-        <w:t xml:space="preserve"> off Victoria, Australia: Accounting for uncertainty in stock structure. New Zealand Journal of Marine and Freshwater Research 43, 485–509. </w:t>
-      </w:r>
-      <w:hyperlink r:id="rId50" w:history="1">
-        <w:r>
-          <w:rPr>
-            <w:rStyle w:val="Hyperlink"/>
-          </w:rPr>
-          <w:t>https://doi.org/10.1080/00288330909510017</w:t>
-        </w:r>
-      </w:hyperlink>
-    </w:p>
-    <w:p>
-      <w:pPr>
-        <w:spacing w:after="0" w:line="480" w:lineRule="auto"/>
-        <w:ind w:left="475" w:hanging="475"/>
-      </w:pPr>
-      <w:r>
-        <w:lastRenderedPageBreak/>
-        <w:t xml:space="preserve">Punt, A.E., McGarvey, R., </w:t>
-      </w:r>
-      <w:proofErr w:type="spellStart"/>
-      <w:r>
-        <w:t>Linnane</w:t>
-      </w:r>
-      <w:proofErr w:type="spellEnd"/>
-      <w:r>
-        <w:t xml:space="preserve">, A., Phillips, J., </w:t>
-      </w:r>
-      <w:proofErr w:type="spellStart"/>
-      <w:r>
-        <w:t>Triantafillos</w:t>
-      </w:r>
-      <w:proofErr w:type="spellEnd"/>
-      <w:r>
-        <w:t xml:space="preserve">, L., </w:t>
-      </w:r>
-      <w:proofErr w:type="spellStart"/>
-      <w:r>
-        <w:t>Feenstra</w:t>
-      </w:r>
-      <w:proofErr w:type="spellEnd"/>
-      <w:r>
-        <w:t xml:space="preserve">, J., 2012a. Evaluating empirical decision rules for southern rock lobster fisheries: A South Australian example. Fisheries Research 115–116, 60–71. </w:t>
-      </w:r>
-      <w:hyperlink r:id="rId51" w:history="1">
-        <w:r>
-          <w:rPr>
-            <w:rStyle w:val="Hyperlink"/>
-          </w:rPr>
-          <w:t>https://doi.org/10.1016/j.fishres.2011.11.010</w:t>
-        </w:r>
-      </w:hyperlink>
-    </w:p>
-    <w:p>
-      <w:pPr>
-        <w:spacing w:after="0" w:line="480" w:lineRule="auto"/>
-        <w:ind w:left="475" w:hanging="475"/>
-      </w:pPr>
-      <w:r>
-        <w:t xml:space="preserve">Punt, A.E., </w:t>
-      </w:r>
-      <w:proofErr w:type="spellStart"/>
-      <w:r>
-        <w:t>Siddeek</w:t>
-      </w:r>
-      <w:proofErr w:type="spellEnd"/>
-      <w:r>
-        <w:t>, M.S.M., Garber-</w:t>
-      </w:r>
-      <w:proofErr w:type="spellStart"/>
-      <w:r>
-        <w:t>Yonts</w:t>
-      </w:r>
-      <w:proofErr w:type="spellEnd"/>
-      <w:r>
-        <w:t xml:space="preserve">, B., Dalton, M., Rugolo, L., </w:t>
-      </w:r>
-      <w:proofErr w:type="spellStart"/>
-      <w:r>
-        <w:t>Stram</w:t>
-      </w:r>
-      <w:proofErr w:type="spellEnd"/>
-      <w:r>
-        <w:t xml:space="preserve">, D., </w:t>
-      </w:r>
-      <w:proofErr w:type="spellStart"/>
-      <w:r>
-        <w:t>Turnock</w:t>
-      </w:r>
-      <w:proofErr w:type="spellEnd"/>
-      <w:r>
-        <w:t xml:space="preserve">, B.J., Zheng, J., 2012b. Evaluating the impact of buffers to account for scientific uncertainty when setting TACs: application to red king crab in Bristol Bay, Alaska. ICES Journal of Marine Science 69, 624–634. </w:t>
-      </w:r>
-      <w:hyperlink r:id="rId52" w:history="1">
-        <w:r>
-          <w:rPr>
-            <w:rStyle w:val="Hyperlink"/>
-          </w:rPr>
-          <w:t>https://doi.org/10.1093/icesjms/fss047</w:t>
-        </w:r>
-      </w:hyperlink>
-    </w:p>
-    <w:p>
-      <w:pPr>
-        <w:spacing w:after="0" w:line="480" w:lineRule="auto"/>
-        <w:ind w:left="475" w:hanging="475"/>
-      </w:pPr>
-      <w:r>
-        <w:t xml:space="preserve">Smith, D.R., McGowan, C.P., Daily, J.P., Nichols, J.D., </w:t>
-      </w:r>
-      <w:proofErr w:type="spellStart"/>
-      <w:r>
-        <w:t>Sweka</w:t>
-      </w:r>
-      <w:proofErr w:type="spellEnd"/>
-      <w:r>
-        <w:t xml:space="preserve">, J.A., Lyons, J.E., 2013. Evaluating a multispecies adaptive management framework: must uncertainty impede effective decision-making? J Appl </w:t>
-      </w:r>
-      <w:proofErr w:type="spellStart"/>
-      <w:r>
-        <w:t>Ecol</w:t>
-      </w:r>
-      <w:proofErr w:type="spellEnd"/>
-      <w:r>
-        <w:t xml:space="preserve"> 50, 1431–1440. </w:t>
-      </w:r>
-      <w:hyperlink r:id="rId53" w:history="1">
-        <w:r>
-          <w:rPr>
-            <w:rStyle w:val="Hyperlink"/>
-          </w:rPr>
-          <w:t>https://doi.org/10.1111/1365-2664.12145</w:t>
-        </w:r>
-      </w:hyperlink>
-    </w:p>
-    <w:p>
-      <w:pPr>
-        <w:spacing w:after="0" w:line="480" w:lineRule="auto"/>
-        <w:ind w:left="475" w:hanging="475"/>
-      </w:pPr>
-      <w:r>
-        <w:t xml:space="preserve">Wetzel, C.R., Punt, A.E., 2015. Evaluating the performance of data-moderate and catch-only assessment methods for U.S. west coast groundfish. Fisheries Research 171, 170–187. </w:t>
-      </w:r>
-      <w:hyperlink r:id="rId54" w:history="1">
-        <w:r>
-          <w:rPr>
-            <w:rStyle w:val="Hyperlink"/>
-          </w:rPr>
-          <w:t>https://doi.org/10.1016/j.fishres.2015.06.005</w:t>
-        </w:r>
-      </w:hyperlink>
-    </w:p>
-    <w:p>
-      <w:pPr>
-        <w:spacing w:after="0" w:line="480" w:lineRule="auto"/>
-        <w:ind w:left="475" w:hanging="475"/>
-      </w:pPr>
-      <w:proofErr w:type="spellStart"/>
-      <w:r>
-        <w:t>Wiedenmann</w:t>
-      </w:r>
-      <w:proofErr w:type="spellEnd"/>
-      <w:r>
-        <w:t xml:space="preserve">, J., </w:t>
-      </w:r>
-      <w:proofErr w:type="spellStart"/>
-      <w:r>
-        <w:t>Wilberg</w:t>
-      </w:r>
-      <w:proofErr w:type="spellEnd"/>
-      <w:r>
-        <w:t xml:space="preserve">, M., Sylvia, A., Miller, T., 2017. An evaluation of acceptable biological catch (ABC) harvest control rules designed to limit overfishing. Can. J. Fish. </w:t>
-      </w:r>
-      <w:proofErr w:type="spellStart"/>
-      <w:r>
-        <w:t>Aquat</w:t>
-      </w:r>
-      <w:proofErr w:type="spellEnd"/>
-      <w:r>
-        <w:t xml:space="preserve">. Sci. 74, 1028–1040. </w:t>
-      </w:r>
-      <w:hyperlink r:id="rId55" w:history="1">
-        <w:r>
-          <w:rPr>
-            <w:rStyle w:val="Hyperlink"/>
-          </w:rPr>
-          <w:t>https://doi.org/10.1139/cjfas-2016-0381</w:t>
-        </w:r>
-      </w:hyperlink>
-    </w:p>
-    <w:p>
-      <w:pPr>
-        <w:spacing w:after="0" w:line="480" w:lineRule="auto"/>
-        <w:ind w:left="475" w:hanging="475"/>
-      </w:pPr>
-      <w:r>
-        <w:t xml:space="preserve">Williams, A.J., Little, L.R., </w:t>
-      </w:r>
-      <w:proofErr w:type="spellStart"/>
-      <w:r>
-        <w:t>Begg</w:t>
-      </w:r>
-      <w:proofErr w:type="spellEnd"/>
-      <w:r>
-        <w:t xml:space="preserve">, G.A., 2011. Balancing indigenous and non-indigenous commercial objectives in a coral reef finfish fishery. ICES J Mar Sci 68, 834–847. </w:t>
-      </w:r>
-      <w:hyperlink r:id="rId56" w:history="1">
-        <w:r>
-          <w:rPr>
-            <w:rStyle w:val="Hyperlink"/>
-          </w:rPr>
-          <w:t>https://doi.org/10.1093/icesjms/fsr034</w:t>
-        </w:r>
-      </w:hyperlink>
-    </w:p>
-    <w:p>
-      <w:pPr>
-        <w:pStyle w:val="Heading3"/>
-      </w:pPr>
-      <w:r>
-        <w:lastRenderedPageBreak/>
-        <w:t xml:space="preserve"> </w:t>
-      </w:r>
-      <w:r>
-        <w:t>Climate Change</w:t>
-      </w:r>
-    </w:p>
-    <w:p>
-      <w:pPr>
-        <w:pStyle w:val="BodyText"/>
-        <w:spacing w:line="480" w:lineRule="auto"/>
-        <w:ind w:left="432" w:hanging="432"/>
-      </w:pPr>
-      <w:proofErr w:type="spellStart"/>
-      <w:r>
-        <w:t>A’mar</w:t>
-      </w:r>
-      <w:proofErr w:type="spellEnd"/>
-      <w:r>
-        <w:t xml:space="preserve">, Z.T., Punt, A.E., Dorn, M.W., 2009a. The evaluation of two management strategies for the Gulf of Alaska walleye pollock fishery under climate change. ICES Journal of Marine Science 66, 1614–1632. </w:t>
-      </w:r>
-      <w:hyperlink r:id="rId57" w:history="1">
-        <w:r>
-          <w:rPr>
-            <w:rStyle w:val="Hyperlink"/>
-          </w:rPr>
-          <w:t>https://doi.org/10.1093/icesjms/fsp044</w:t>
-        </w:r>
-      </w:hyperlink>
-    </w:p>
-    <w:p>
-      <w:pPr>
-        <w:spacing w:line="480" w:lineRule="auto"/>
-        <w:ind w:left="432" w:hanging="432"/>
-      </w:pPr>
-      <w:proofErr w:type="spellStart"/>
-      <w:r>
-        <w:t>A’mar</w:t>
-      </w:r>
-      <w:proofErr w:type="spellEnd"/>
-      <w:r>
-        <w:t>, Z.T., Punt, A.E., Dorn, M.W., 2009b. The impact of regime shifts on the performance of management strategies for the Gulf of Alaska walleye pollock (</w:t>
-      </w:r>
-      <w:proofErr w:type="spellStart"/>
-      <w:r>
-        <w:t>Theragra</w:t>
-      </w:r>
-      <w:proofErr w:type="spellEnd"/>
-      <w:r>
-        <w:t xml:space="preserve"> </w:t>
-      </w:r>
-      <w:proofErr w:type="spellStart"/>
-      <w:r>
-        <w:t>chalcogramma</w:t>
-      </w:r>
-      <w:proofErr w:type="spellEnd"/>
-      <w:r>
-        <w:t xml:space="preserve">) fishery. Can. J. Fish. </w:t>
-      </w:r>
-      <w:proofErr w:type="spellStart"/>
-      <w:r>
-        <w:t>Aquat</w:t>
-      </w:r>
-      <w:proofErr w:type="spellEnd"/>
-      <w:r>
-        <w:t xml:space="preserve">. Sci. 66, 2222–2242. </w:t>
-      </w:r>
-      <w:hyperlink r:id="rId58" w:history="1">
-        <w:r>
-          <w:rPr>
-            <w:rStyle w:val="Hyperlink"/>
-          </w:rPr>
-          <w:t>https://doi.org/10.1139/F09-142</w:t>
-        </w:r>
-      </w:hyperlink>
-    </w:p>
-    <w:p>
-      <w:pPr>
-        <w:spacing w:line="480" w:lineRule="auto"/>
-        <w:ind w:left="432" w:hanging="432"/>
-      </w:pPr>
-      <w:r>
-        <w:t xml:space="preserve">Brunel, T., Piet, G.J., van Hal, R., </w:t>
-      </w:r>
-      <w:proofErr w:type="spellStart"/>
-      <w:r>
-        <w:t>Röckmann</w:t>
-      </w:r>
-      <w:proofErr w:type="spellEnd"/>
-      <w:r>
-        <w:t xml:space="preserve">, C., 2010. Performance of harvest control rules in a variable environment. ICES Journal of Marine Science 67, 1051–1062. </w:t>
-      </w:r>
-      <w:hyperlink r:id="rId59" w:history="1">
-        <w:r>
-          <w:rPr>
-            <w:rStyle w:val="Hyperlink"/>
-          </w:rPr>
-          <w:t>https://doi.org/10.1093/icesjms/fsp297</w:t>
-        </w:r>
-      </w:hyperlink>
-    </w:p>
-    <w:p>
-      <w:pPr>
-        <w:spacing w:line="480" w:lineRule="auto"/>
-        <w:ind w:left="432" w:hanging="432"/>
-      </w:pPr>
-      <w:r>
-        <w:t>Castillo-</w:t>
-      </w:r>
-      <w:proofErr w:type="spellStart"/>
-      <w:r>
-        <w:t>Jordán</w:t>
-      </w:r>
-      <w:proofErr w:type="spellEnd"/>
-      <w:r>
-        <w:t xml:space="preserve">, C., </w:t>
-      </w:r>
-      <w:proofErr w:type="spellStart"/>
-      <w:r>
-        <w:t>Wayte</w:t>
-      </w:r>
-      <w:proofErr w:type="spellEnd"/>
-      <w:r>
-        <w:t xml:space="preserve">, S.E., Tuck, G.N., Tracey, S., </w:t>
-      </w:r>
-      <w:proofErr w:type="spellStart"/>
-      <w:r>
-        <w:t>Frusher</w:t>
-      </w:r>
-      <w:proofErr w:type="spellEnd"/>
-      <w:r>
-        <w:t>, S.D., Punt, A.E., 2019. Implications of a climate-induced recruitment shift in the stock assessment of Patagonian grenadier (</w:t>
-      </w:r>
-      <w:proofErr w:type="spellStart"/>
-      <w:r>
-        <w:t>Macruronus</w:t>
-      </w:r>
-      <w:proofErr w:type="spellEnd"/>
-      <w:r>
-        <w:t xml:space="preserve"> </w:t>
-      </w:r>
-      <w:proofErr w:type="spellStart"/>
-      <w:r>
-        <w:t>magellanicus</w:t>
-      </w:r>
-      <w:proofErr w:type="spellEnd"/>
-      <w:r>
-        <w:t xml:space="preserve">) in Chile. Fisheries Research 212, 114–122. </w:t>
-      </w:r>
-      <w:hyperlink r:id="rId60" w:history="1">
-        <w:r>
-          <w:rPr>
-            <w:rStyle w:val="Hyperlink"/>
-          </w:rPr>
-          <w:t>https://doi.org/10.1016/j.fishres.2018.12.019</w:t>
-        </w:r>
-      </w:hyperlink>
-    </w:p>
-    <w:p>
-      <w:pPr>
-        <w:spacing w:line="480" w:lineRule="auto"/>
-        <w:ind w:left="432" w:hanging="432"/>
-      </w:pPr>
-      <w:r>
-        <w:t xml:space="preserve">Dorner, B., Peterman, R.M., </w:t>
-      </w:r>
-      <w:proofErr w:type="spellStart"/>
-      <w:r>
-        <w:t>Su</w:t>
-      </w:r>
-      <w:proofErr w:type="spellEnd"/>
-      <w:r>
-        <w:t xml:space="preserve">, Z., 2009. Evaluation of performance of alternative management models of Pacific salmon (Oncorhynchus spp.) in the presence of climatic change and outcome uncertainty using Monte Carlo simulations. Can. J. Fish. </w:t>
-      </w:r>
-      <w:proofErr w:type="spellStart"/>
-      <w:r>
-        <w:t>Aquat</w:t>
-      </w:r>
-      <w:proofErr w:type="spellEnd"/>
-      <w:r>
-        <w:t xml:space="preserve">. Sci. 66, 2199–2221. </w:t>
-      </w:r>
-      <w:hyperlink r:id="rId61" w:history="1">
-        <w:r>
-          <w:rPr>
-            <w:rStyle w:val="Hyperlink"/>
-          </w:rPr>
-          <w:t>https://doi.org/10.1139/F09-144</w:t>
-        </w:r>
-      </w:hyperlink>
-    </w:p>
-    <w:p>
-      <w:pPr>
-        <w:spacing w:line="480" w:lineRule="auto"/>
-        <w:ind w:left="432" w:hanging="432"/>
-      </w:pPr>
-      <w:proofErr w:type="spellStart"/>
-      <w:r>
-        <w:t>Haltuch</w:t>
-      </w:r>
-      <w:proofErr w:type="spellEnd"/>
-      <w:r>
-        <w:t xml:space="preserve">, M.A., </w:t>
-      </w:r>
-      <w:proofErr w:type="spellStart"/>
-      <w:r>
-        <w:t>A’mar</w:t>
-      </w:r>
-      <w:proofErr w:type="spellEnd"/>
-      <w:r>
-        <w:t xml:space="preserve">, Z.T., Bond, N.A., Valero, J.L., 2019. Assessing the effects of climate change on US West Coast sablefish productivity and on the performance of alternative </w:t>
-      </w:r>
-      <w:r>
-        <w:lastRenderedPageBreak/>
-        <w:t xml:space="preserve">management strategies. ICES Journal of Marine Science 76, 1524–1542. </w:t>
-      </w:r>
-      <w:hyperlink r:id="rId62" w:history="1">
-        <w:r>
-          <w:rPr>
-            <w:rStyle w:val="Hyperlink"/>
-          </w:rPr>
-          <w:t>https://doi.org/10.1093/icesjms/fsz029</w:t>
-        </w:r>
-      </w:hyperlink>
-    </w:p>
-    <w:p>
-      <w:pPr>
-        <w:spacing w:line="480" w:lineRule="auto"/>
-        <w:ind w:left="432" w:hanging="432"/>
-      </w:pPr>
-      <w:r>
-        <w:t xml:space="preserve">Hofmann, E.E., Powell, E.N., </w:t>
-      </w:r>
-      <w:proofErr w:type="spellStart"/>
-      <w:r>
-        <w:t>Klinck</w:t>
-      </w:r>
-      <w:proofErr w:type="spellEnd"/>
-      <w:r>
-        <w:t xml:space="preserve">, J.M., Munroe, D.M., Mann, R., </w:t>
-      </w:r>
-      <w:proofErr w:type="spellStart"/>
-      <w:r>
-        <w:t>Haidvogel</w:t>
-      </w:r>
-      <w:proofErr w:type="spellEnd"/>
-      <w:r>
-        <w:t xml:space="preserve">, D.B., </w:t>
-      </w:r>
-      <w:proofErr w:type="spellStart"/>
-      <w:r>
-        <w:t>NarvÁEz</w:t>
-      </w:r>
-      <w:proofErr w:type="spellEnd"/>
-      <w:r>
-        <w:t xml:space="preserve">, D.A., Zhang, X., Kuykendall, K.M., 2018. An Overview of Factors Affecting Distribution of the Atlantic </w:t>
-      </w:r>
-      <w:proofErr w:type="spellStart"/>
-      <w:r>
-        <w:t>Surfclam</w:t>
-      </w:r>
-      <w:proofErr w:type="spellEnd"/>
-      <w:r>
-        <w:t xml:space="preserve"> (</w:t>
-      </w:r>
-      <w:proofErr w:type="spellStart"/>
-      <w:r>
-        <w:t>Spisula</w:t>
-      </w:r>
-      <w:proofErr w:type="spellEnd"/>
-      <w:r>
-        <w:t xml:space="preserve"> </w:t>
-      </w:r>
-      <w:proofErr w:type="spellStart"/>
-      <w:r>
-        <w:t>solidissima</w:t>
-      </w:r>
-      <w:proofErr w:type="spellEnd"/>
-      <w:r>
-        <w:t xml:space="preserve">), a Continental Shelf Biomass Dominant, During a Period of Climate Change. </w:t>
-      </w:r>
-      <w:proofErr w:type="spellStart"/>
-      <w:r>
-        <w:t>shre</w:t>
-      </w:r>
-      <w:proofErr w:type="spellEnd"/>
-      <w:r>
-        <w:t xml:space="preserve"> 37, 821–831. </w:t>
-      </w:r>
-      <w:hyperlink r:id="rId63" w:history="1">
-        <w:r>
-          <w:rPr>
-            <w:rStyle w:val="Hyperlink"/>
-          </w:rPr>
-          <w:t>https://doi.org/10.2983/035.037.0412</w:t>
-        </w:r>
-      </w:hyperlink>
-    </w:p>
-    <w:p>
-      <w:pPr>
-        <w:spacing w:line="480" w:lineRule="auto"/>
-        <w:ind w:left="432" w:hanging="432"/>
-      </w:pPr>
-      <w:r>
-        <w:t xml:space="preserve">Ianelli, J.N., Hollowed, A.B., Haynie, A.C., </w:t>
-      </w:r>
-      <w:proofErr w:type="spellStart"/>
-      <w:r>
-        <w:t>Mueter</w:t>
-      </w:r>
-      <w:proofErr w:type="spellEnd"/>
-      <w:r>
-        <w:t>, F.J., Bond, N.A., 2011. Evaluating management strategies for eastern Bering Sea walleye pollock (</w:t>
-      </w:r>
-      <w:proofErr w:type="spellStart"/>
-      <w:r>
-        <w:t>Theragra</w:t>
-      </w:r>
-      <w:proofErr w:type="spellEnd"/>
-      <w:r>
-        <w:t xml:space="preserve"> </w:t>
-      </w:r>
-      <w:proofErr w:type="spellStart"/>
-      <w:r>
-        <w:t>chalcogramma</w:t>
-      </w:r>
-      <w:proofErr w:type="spellEnd"/>
-      <w:r>
-        <w:t xml:space="preserve">) in a changing environment. ICES Journal of Marine Science 68, 1297–1304. </w:t>
-      </w:r>
-      <w:hyperlink r:id="rId64" w:history="1">
-        <w:r>
-          <w:rPr>
-            <w:rStyle w:val="Hyperlink"/>
-          </w:rPr>
-          <w:t>https://doi.org/10.1093/icesjms/fsr010</w:t>
-        </w:r>
-      </w:hyperlink>
-    </w:p>
-    <w:p>
-      <w:pPr>
-        <w:spacing w:line="480" w:lineRule="auto"/>
-        <w:ind w:left="432" w:hanging="432"/>
-      </w:pPr>
-      <w:r>
-        <w:t xml:space="preserve">Ives, M.C., </w:t>
-      </w:r>
-      <w:proofErr w:type="spellStart"/>
-      <w:r>
-        <w:t>Scandol</w:t>
-      </w:r>
-      <w:proofErr w:type="spellEnd"/>
-      <w:r>
-        <w:t xml:space="preserve">, J.P., Montgomery, S.S., Suthers, I.M., 2009. Modelling the possible effects of climate change on an Australian multi-fleet prawn fishery. Mar. Freshwater Res. 60, 1211. </w:t>
-      </w:r>
-      <w:hyperlink r:id="rId65" w:history="1">
-        <w:r>
-          <w:rPr>
-            <w:rStyle w:val="Hyperlink"/>
-          </w:rPr>
-          <w:t>https://doi.org/10.1071/MF07110</w:t>
-        </w:r>
-      </w:hyperlink>
-    </w:p>
-    <w:p>
-      <w:pPr>
-        <w:spacing w:line="480" w:lineRule="auto"/>
-        <w:ind w:left="432" w:hanging="432"/>
-      </w:pPr>
-      <w:r>
-        <w:t xml:space="preserve">Kuykendall, K.M., Powell, E.N., </w:t>
-      </w:r>
-      <w:proofErr w:type="spellStart"/>
-      <w:r>
-        <w:t>Klinck</w:t>
-      </w:r>
-      <w:proofErr w:type="spellEnd"/>
-      <w:r>
-        <w:t xml:space="preserve">, J.M., Moreno, P.T., Leaf, R.T., 2019. The effect of abundance changes on a management strategy evaluation for the Atlantic </w:t>
-      </w:r>
-      <w:proofErr w:type="spellStart"/>
-      <w:r>
-        <w:t>surfclam</w:t>
-      </w:r>
-      <w:proofErr w:type="spellEnd"/>
-      <w:r>
-        <w:t xml:space="preserve"> (</w:t>
-      </w:r>
-      <w:proofErr w:type="spellStart"/>
-      <w:r>
-        <w:t>Spisula</w:t>
-      </w:r>
-      <w:proofErr w:type="spellEnd"/>
-      <w:r>
-        <w:t xml:space="preserve"> </w:t>
-      </w:r>
-      <w:proofErr w:type="spellStart"/>
-      <w:r>
-        <w:t>solidissima</w:t>
-      </w:r>
-      <w:proofErr w:type="spellEnd"/>
-      <w:r>
-        <w:t xml:space="preserve">) using a spatially explicit, vessel-based fisheries model. Ocean &amp; Coastal Management 169, 68–85. </w:t>
-      </w:r>
-      <w:hyperlink r:id="rId66" w:history="1">
-        <w:r>
-          <w:rPr>
-            <w:rStyle w:val="Hyperlink"/>
-          </w:rPr>
-          <w:t>https://doi.org/10.1016/j.ocecoaman.2018.11.008</w:t>
-        </w:r>
-      </w:hyperlink>
-    </w:p>
-    <w:p>
-      <w:pPr>
-        <w:spacing w:line="480" w:lineRule="auto"/>
-        <w:ind w:left="432" w:hanging="432"/>
-      </w:pPr>
-      <w:r>
-        <w:t xml:space="preserve">Little, L.R., Lin, B.B., 2017. A decision analysis approach to climate adaptation: a structured method to consider multiple options. </w:t>
-      </w:r>
-      <w:proofErr w:type="spellStart"/>
-      <w:r>
-        <w:t>Mitig</w:t>
-      </w:r>
-      <w:proofErr w:type="spellEnd"/>
-      <w:r>
-        <w:t xml:space="preserve"> Adapt </w:t>
-      </w:r>
-      <w:proofErr w:type="spellStart"/>
-      <w:r>
-        <w:t>Strateg</w:t>
-      </w:r>
-      <w:proofErr w:type="spellEnd"/>
-      <w:r>
-        <w:t xml:space="preserve"> Glob Change 22, 15–28. </w:t>
-      </w:r>
-      <w:hyperlink r:id="rId67" w:history="1">
-        <w:r>
-          <w:rPr>
-            <w:rStyle w:val="Hyperlink"/>
-          </w:rPr>
-          <w:t>https://doi.org/10.1007/s11027-015-9658-8</w:t>
-        </w:r>
-      </w:hyperlink>
-    </w:p>
-    <w:p>
-      <w:pPr>
-        <w:spacing w:line="480" w:lineRule="auto"/>
-        <w:ind w:left="432" w:hanging="432"/>
-      </w:pPr>
-      <w:r>
-        <w:lastRenderedPageBreak/>
-        <w:t xml:space="preserve">Merino, G., </w:t>
-      </w:r>
-      <w:proofErr w:type="spellStart"/>
-      <w:r>
-        <w:t>Arrizabalaga</w:t>
-      </w:r>
-      <w:proofErr w:type="spellEnd"/>
-      <w:r>
-        <w:t xml:space="preserve">, H., </w:t>
-      </w:r>
-      <w:proofErr w:type="spellStart"/>
-      <w:r>
-        <w:t>Arregui</w:t>
-      </w:r>
-      <w:proofErr w:type="spellEnd"/>
-      <w:r>
-        <w:t xml:space="preserve">, I., Santiago, J., </w:t>
-      </w:r>
-      <w:proofErr w:type="spellStart"/>
-      <w:r>
-        <w:t>Murua</w:t>
-      </w:r>
-      <w:proofErr w:type="spellEnd"/>
-      <w:r>
-        <w:t xml:space="preserve">, H., </w:t>
-      </w:r>
-      <w:proofErr w:type="spellStart"/>
-      <w:r>
-        <w:t>Urtizberea</w:t>
-      </w:r>
-      <w:proofErr w:type="spellEnd"/>
-      <w:r>
-        <w:t xml:space="preserve">, A., </w:t>
-      </w:r>
-      <w:proofErr w:type="spellStart"/>
-      <w:r>
-        <w:t>Andonegi</w:t>
-      </w:r>
-      <w:proofErr w:type="spellEnd"/>
-      <w:r>
-        <w:t xml:space="preserve">, E., De </w:t>
-      </w:r>
-      <w:proofErr w:type="spellStart"/>
-      <w:r>
-        <w:t>Bruyn</w:t>
-      </w:r>
-      <w:proofErr w:type="spellEnd"/>
-      <w:r>
-        <w:t xml:space="preserve">, P., Kell, L.T., 2019. Adaptation of North Atlantic Albacore Fishery to Climate Change: Yet Another Potential Benefit of Harvest Control Rules. Front. Mar. Sci. 6, 620. </w:t>
-      </w:r>
-      <w:hyperlink r:id="rId68" w:history="1">
-        <w:r>
-          <w:rPr>
-            <w:rStyle w:val="Hyperlink"/>
-          </w:rPr>
-          <w:t>https://doi.org/10.3389/fmars.2019.00620</w:t>
-        </w:r>
-      </w:hyperlink>
-    </w:p>
-    <w:p>
-      <w:pPr>
-        <w:spacing w:line="480" w:lineRule="auto"/>
-        <w:ind w:left="432" w:hanging="432"/>
-      </w:pPr>
-      <w:proofErr w:type="spellStart"/>
-      <w:r>
-        <w:t>Plagányi</w:t>
-      </w:r>
-      <w:proofErr w:type="spellEnd"/>
-      <w:r>
-        <w:t xml:space="preserve">, É.E., Skewes, T.D., Dowling, N.A., Haddon, M., 2013. Risk management tools for sustainable fisheries management under changing climate: a sea cucumber example. Climatic Change 119, 181–197. </w:t>
-      </w:r>
-      <w:hyperlink r:id="rId69" w:history="1">
-        <w:r>
-          <w:rPr>
-            <w:rStyle w:val="Hyperlink"/>
-          </w:rPr>
-          <w:t>https://doi.org/10.1007/s10584-012-0596-0</w:t>
-        </w:r>
-      </w:hyperlink>
-    </w:p>
-    <w:p>
-      <w:pPr>
-        <w:spacing w:line="480" w:lineRule="auto"/>
-        <w:ind w:left="432" w:hanging="432"/>
-      </w:pPr>
-      <w:r>
-        <w:t xml:space="preserve">Punt, A.E., 2011. The impact of climate change on the performance of rebuilding strategies for overfished groundfish species of the U.S. west coast. Fisheries Research 109, 320–329. </w:t>
-      </w:r>
-      <w:hyperlink r:id="rId70" w:history="1">
-        <w:r>
-          <w:rPr>
-            <w:rStyle w:val="Hyperlink"/>
-          </w:rPr>
-          <w:t>https://doi.org/10.1016/j.fishres.2011.02.019</w:t>
-        </w:r>
-      </w:hyperlink>
-    </w:p>
-    <w:p>
-      <w:pPr>
-        <w:spacing w:line="480" w:lineRule="auto"/>
-        <w:ind w:left="432" w:hanging="432"/>
-      </w:pPr>
-      <w:proofErr w:type="spellStart"/>
-      <w:r>
-        <w:t>Wayte</w:t>
-      </w:r>
-      <w:proofErr w:type="spellEnd"/>
-      <w:r>
-        <w:t xml:space="preserve">, S.E., 2013. Management implications of including a climate-induced recruitment shift in the stock assessment for jackass </w:t>
-      </w:r>
-      <w:proofErr w:type="spellStart"/>
-      <w:r>
-        <w:t>morwong</w:t>
-      </w:r>
-      <w:proofErr w:type="spellEnd"/>
-      <w:r>
-        <w:t xml:space="preserve"> (</w:t>
-      </w:r>
-      <w:proofErr w:type="spellStart"/>
-      <w:r>
-        <w:t>Nemadactylus</w:t>
-      </w:r>
-      <w:proofErr w:type="spellEnd"/>
-      <w:r>
-        <w:t xml:space="preserve"> </w:t>
-      </w:r>
-      <w:proofErr w:type="spellStart"/>
-      <w:r>
-        <w:t>macropterus</w:t>
-      </w:r>
-      <w:proofErr w:type="spellEnd"/>
-      <w:r>
-        <w:t xml:space="preserve">) in south-eastern Australia. Fisheries Research 142, 47–55. </w:t>
-      </w:r>
-      <w:hyperlink r:id="rId71" w:history="1">
-        <w:r>
-          <w:rPr>
-            <w:rStyle w:val="Hyperlink"/>
-          </w:rPr>
-          <w:t>https://doi.org/10.1016/j.fishres.2012.07.009</w:t>
-        </w:r>
-      </w:hyperlink>
-    </w:p>
-    <w:p>
-      <w:pPr>
-        <w:spacing w:line="480" w:lineRule="auto"/>
-        <w:ind w:left="432" w:hanging="432"/>
-        <w:rPr>
-          <w:i/>
-        </w:rPr>
-      </w:pPr>
-      <w:proofErr w:type="spellStart"/>
-      <w:r>
-        <w:t>Weijerman</w:t>
-      </w:r>
-      <w:proofErr w:type="spellEnd"/>
-      <w:r>
-        <w:t xml:space="preserve">, M., Fulton, E.A., Brainard, R.E., 2016. Management Strategy Evaluation Applied to Coral Reef Ecosystems in Support of Ecosystem-Based Management. </w:t>
-      </w:r>
-      <w:proofErr w:type="spellStart"/>
-      <w:r>
-        <w:t>PLoS</w:t>
-      </w:r>
-      <w:proofErr w:type="spellEnd"/>
-      <w:r>
-        <w:t xml:space="preserve"> ONE 11, e0152577. </w:t>
-      </w:r>
-      <w:hyperlink r:id="rId72" w:history="1">
-        <w:r>
-          <w:rPr>
-            <w:rStyle w:val="Hyperlink"/>
-          </w:rPr>
-          <w:t>https://doi.org/10.1371/journal.pone.0152577</w:t>
-        </w:r>
-      </w:hyperlink>
+      </w:pPr>
     </w:p>
     <w:sectPr>
-      <w:pgSz w:w="12240" w:h="15840"/>
+      <w:pgSz w:w="15840" w:h="12240" w:orient="landscape"/>
       <w:pgMar w:top="1440" w:right="1440" w:bottom="1440" w:left="1440" w:header="720" w:footer="720" w:gutter="0"/>
       <w:cols w:space="720"/>
       <w:docGrid w:linePitch="326"/>
@@ -18274,6 +18408,21 @@
 </file>
 
 <file path=customXml/item1.xml><?xml version="1.0" encoding="utf-8"?>
+<?mso-contentType ?>
+<FormTemplates xmlns="http://schemas.microsoft.com/sharepoint/v3/contenttype/forms">
+  <Display>DocumentLibraryForm</Display>
+  <Edit>DocumentLibraryForm</Edit>
+  <New>DocumentLibraryForm</New>
+</FormTemplates>
+</file>
+
+<file path=customXml/item2.xml><?xml version="1.0" encoding="utf-8"?>
+<p:properties xmlns:p="http://schemas.microsoft.com/office/2006/metadata/properties" xmlns:xsi="http://www.w3.org/2001/XMLSchema-instance" xmlns:pc="http://schemas.microsoft.com/office/infopath/2007/PartnerControls">
+  <documentManagement/>
+</p:properties>
+</file>
+
+<file path=customXml/item3.xml><?xml version="1.0" encoding="utf-8"?>
 <ct:contentTypeSchema xmlns:ct="http://schemas.microsoft.com/office/2006/metadata/contentType" xmlns:ma="http://schemas.microsoft.com/office/2006/metadata/properties/metaAttributes" ct:_="" ma:_="" ma:contentTypeName="Document" ma:contentTypeID="0x01010051F79B6F18BB9C4DB9DBF7E62F2E7B94" ma:contentTypeVersion="12" ma:contentTypeDescription="Create a new document." ma:contentTypeScope="" ma:versionID="1c099b88d047db04481089dbba7d2709">
   <xsd:schema xmlns:xsd="http://www.w3.org/2001/XMLSchema" xmlns:xs="http://www.w3.org/2001/XMLSchema" xmlns:p="http://schemas.microsoft.com/office/2006/metadata/properties" xmlns:ns3="a8df9be0-fabc-4cd2-83a0-5d14ea6e1e1c" xmlns:ns4="7d156368-5c4c-45de-9137-dd8ee7d8ab11" targetNamespace="http://schemas.microsoft.com/office/2006/metadata/properties" ma:root="true" ma:fieldsID="eafa8dcaf306508adc6a6514c4e81d2c" ns3:_="" ns4:_="">
     <xsd:import namespace="a8df9be0-fabc-4cd2-83a0-5d14ea6e1e1c"/>
@@ -18490,22 +18639,32 @@
 </ct:contentTypeSchema>
 </file>
 
-<file path=customXml/item2.xml><?xml version="1.0" encoding="utf-8"?>
-<?mso-contentType ?>
-<FormTemplates xmlns="http://schemas.microsoft.com/sharepoint/v3/contenttype/forms">
-  <Display>DocumentLibraryForm</Display>
-  <Edit>DocumentLibraryForm</Edit>
-  <New>DocumentLibraryForm</New>
-</FormTemplates>
+<file path=customXml/itemProps1.xml><?xml version="1.0" encoding="utf-8"?>
+<ds:datastoreItem xmlns:ds="http://schemas.openxmlformats.org/officeDocument/2006/customXml" ds:itemID="{7736B666-7DA3-4CAB-928E-C3923F7310B9}">
+  <ds:schemaRefs>
+    <ds:schemaRef ds:uri="http://schemas.microsoft.com/sharepoint/v3/contenttype/forms"/>
+  </ds:schemaRefs>
+</ds:datastoreItem>
 </file>
 
-<file path=customXml/item3.xml><?xml version="1.0" encoding="utf-8"?>
-<p:properties xmlns:p="http://schemas.microsoft.com/office/2006/metadata/properties" xmlns:xsi="http://www.w3.org/2001/XMLSchema-instance" xmlns:pc="http://schemas.microsoft.com/office/infopath/2007/PartnerControls">
-  <documentManagement/>
-</p:properties>
+<file path=customXml/itemProps2.xml><?xml version="1.0" encoding="utf-8"?>
+<ds:datastoreItem xmlns:ds="http://schemas.openxmlformats.org/officeDocument/2006/customXml" ds:itemID="{E28CFCE8-EBFE-438F-B362-C0B3BF84CA37}">
+  <ds:schemaRefs>
+    <ds:schemaRef ds:uri="a8df9be0-fabc-4cd2-83a0-5d14ea6e1e1c"/>
+    <ds:schemaRef ds:uri="7d156368-5c4c-45de-9137-dd8ee7d8ab11"/>
+    <ds:schemaRef ds:uri="http://purl.org/dc/elements/1.1/"/>
+    <ds:schemaRef ds:uri="http://schemas.microsoft.com/office/2006/metadata/properties"/>
+    <ds:schemaRef ds:uri="http://purl.org/dc/terms/"/>
+    <ds:schemaRef ds:uri="http://schemas.openxmlformats.org/package/2006/metadata/core-properties"/>
+    <ds:schemaRef ds:uri="http://schemas.microsoft.com/office/2006/documentManagement/types"/>
+    <ds:schemaRef ds:uri="http://schemas.microsoft.com/office/infopath/2007/PartnerControls"/>
+    <ds:schemaRef ds:uri="http://www.w3.org/XML/1998/namespace"/>
+    <ds:schemaRef ds:uri="http://purl.org/dc/dcmitype/"/>
+  </ds:schemaRefs>
+</ds:datastoreItem>
 </file>
 
-<file path=customXml/itemProps1.xml><?xml version="1.0" encoding="utf-8"?>
+<file path=customXml/itemProps3.xml><?xml version="1.0" encoding="utf-8"?>
 <ds:datastoreItem xmlns:ds="http://schemas.openxmlformats.org/officeDocument/2006/customXml" ds:itemID="{CBC36B23-EDDF-439E-A207-5B94A695AFF7}">
   <ds:schemaRefs>
     <ds:schemaRef ds:uri="http://schemas.microsoft.com/office/2006/metadata/contentType"/>
@@ -18522,21 +18681,4 @@
     <ds:schemaRef ds:uri="http://schemas.microsoft.com/internal/obd"/>
   </ds:schemaRefs>
 </ds:datastoreItem>
-</file>
-
-<file path=customXml/itemProps2.xml><?xml version="1.0" encoding="utf-8"?>
-<ds:datastoreItem xmlns:ds="http://schemas.openxmlformats.org/officeDocument/2006/customXml" ds:itemID="{7736B666-7DA3-4CAB-928E-C3923F7310B9}">
-  <ds:schemaRefs>
-    <ds:schemaRef ds:uri="http://schemas.microsoft.com/sharepoint/v3/contenttype/forms"/>
-  </ds:schemaRefs>
-</ds:datastoreItem>
-</file>
-
-<file path=customXml/itemProps3.xml><?xml version="1.0" encoding="utf-8"?>
-<ds:datastoreItem xmlns:ds="http://schemas.openxmlformats.org/officeDocument/2006/customXml" ds:itemID="{E28CFCE8-EBFE-438F-B362-C0B3BF84CA37}">
-  <ds:schemaRefs>
-    <ds:schemaRef ds:uri="http://schemas.microsoft.com/office/2006/metadata/properties"/>
-    <ds:schemaRef ds:uri="http://schemas.microsoft.com/office/infopath/2007/PartnerControls"/>
-  </ds:schemaRefs>
-</ds:datastoreItem>
 </file>
</xml_diff>

<commit_message>
edit climate chamge header
</commit_message>
<xml_diff>
--- a/doc/Manuscript files/MSE review manuscript.docx
+++ b/doc/Manuscript files/MSE review manuscript.docx
@@ -1953,12 +1953,7 @@
         <w:spacing w:line="480" w:lineRule="auto"/>
       </w:pPr>
       <w:r>
-        <w:t>The primary pi</w:t>
-      </w:r>
-      <w:bookmarkStart w:id="9" w:name="_GoBack"/>
-      <w:bookmarkEnd w:id="9"/>
-      <w:r>
-        <w:t xml:space="preserve">cture painted by MSE documentation </w:t>
+        <w:t xml:space="preserve">The primary picture painted by MSE documentation </w:t>
       </w:r>
       <w:r>
         <w:t xml:space="preserve">in the scientific literature </w:t>
@@ -2507,14 +2502,14 @@
       <w:pPr>
         <w:pStyle w:val="Heading3"/>
       </w:pPr>
-      <w:bookmarkStart w:id="10" w:name="explore-and-expand-upon-this-review"/>
+      <w:bookmarkStart w:id="9" w:name="explore-and-expand-upon-this-review"/>
       <w:r>
         <w:t xml:space="preserve">5.1 </w:t>
       </w:r>
       <w:r>
         <w:t>Explore and expand upon this review</w:t>
       </w:r>
-      <w:bookmarkEnd w:id="10"/>
+      <w:bookmarkEnd w:id="9"/>
     </w:p>
     <w:p>
       <w:pPr>
@@ -2530,14 +2525,27 @@
       <w:r>
         <w:t xml:space="preserve">provide ready access to future MSE documentation we produced a shiny application </w:t>
       </w:r>
-      <w:fldSimple w:instr=" ADDIN ZOTERO_TEMP ">
-        <w:r>
-          <w:rPr>
-            <w:rFonts w:ascii="Cambria" w:hAnsi="Cambria"/>
-          </w:rPr>
-          <w:t>(Change et al., 2018)</w:t>
-        </w:r>
-      </w:fldSimple>
+      <w:r>
+        <w:fldChar w:fldCharType="begin"/>
+      </w:r>
+      <w:r>
+        <w:instrText xml:space="preserve"> ADDIN ZOTERO_TEMP </w:instrText>
+      </w:r>
+      <w:r>
+        <w:fldChar w:fldCharType="separate"/>
+      </w:r>
+      <w:r>
+        <w:rPr>
+          <w:rFonts w:ascii="Cambria" w:hAnsi="Cambria"/>
+        </w:rPr>
+        <w:t>(Change et al., 2018)</w:t>
+      </w:r>
+      <w:r>
+        <w:rPr>
+          <w:rFonts w:ascii="Cambria" w:hAnsi="Cambria"/>
+        </w:rPr>
+        <w:fldChar w:fldCharType="end"/>
+      </w:r>
       <w:r>
         <w:t xml:space="preserve"> to enable an interactive means to explore the MSE literature (</w:t>
       </w:r>
@@ -2672,15 +2680,15 @@
       <w:pPr>
         <w:pStyle w:val="Heading1"/>
       </w:pPr>
-      <w:bookmarkStart w:id="11" w:name="references"/>
+      <w:bookmarkStart w:id="10" w:name="references"/>
       <w:r>
         <w:lastRenderedPageBreak/>
         <w:t>References</w:t>
       </w:r>
-      <w:bookmarkEnd w:id="11"/>
-    </w:p>
-    <w:bookmarkStart w:id="12" w:name="refs"/>
-    <w:bookmarkStart w:id="13" w:name="ref-williams2011"/>
+      <w:bookmarkEnd w:id="10"/>
+    </w:p>
+    <w:bookmarkStart w:id="11" w:name="refs"/>
+    <w:bookmarkStart w:id="12" w:name="ref-williams2011"/>
     <w:p>
       <w:pPr>
         <w:spacing w:after="0" w:line="480" w:lineRule="auto"/>
@@ -3991,7 +3999,7 @@
       </w:pPr>
       <w:r>
         <w:lastRenderedPageBreak/>
-        <w:t xml:space="preserve"> Climate Change</w:t>
+        <w:t>Climate Change</w:t>
       </w:r>
     </w:p>
     <w:p>
@@ -4636,6 +4644,8 @@
       <w:pPr>
         <w:pStyle w:val="Heading1"/>
       </w:pPr>
+      <w:bookmarkStart w:id="13" w:name="_GoBack"/>
+      <w:bookmarkEnd w:id="13"/>
       <w:r>
         <w:lastRenderedPageBreak/>
         <w:t xml:space="preserve">Appendix </w:t>
@@ -11014,8 +11024,8 @@
           </w:p>
         </w:tc>
       </w:tr>
+      <w:bookmarkEnd w:id="11"/>
       <w:bookmarkEnd w:id="12"/>
-      <w:bookmarkEnd w:id="13"/>
     </w:tbl>
     <w:p>
       <w:pPr>
@@ -13740,6 +13750,12 @@
 </file>
 
 <file path=customXml/item1.xml><?xml version="1.0" encoding="utf-8"?>
+<p:properties xmlns:p="http://schemas.microsoft.com/office/2006/metadata/properties" xmlns:xsi="http://www.w3.org/2001/XMLSchema-instance" xmlns:pc="http://schemas.microsoft.com/office/infopath/2007/PartnerControls">
+  <documentManagement/>
+</p:properties>
+</file>
+
+<file path=customXml/item2.xml><?xml version="1.0" encoding="utf-8"?>
 <ct:contentTypeSchema xmlns:ct="http://schemas.microsoft.com/office/2006/metadata/contentType" xmlns:ma="http://schemas.microsoft.com/office/2006/metadata/properties/metaAttributes" ct:_="" ma:_="" ma:contentTypeName="Document" ma:contentTypeID="0x01010051F79B6F18BB9C4DB9DBF7E62F2E7B94" ma:contentTypeVersion="12" ma:contentTypeDescription="Create a new document." ma:contentTypeScope="" ma:versionID="1c099b88d047db04481089dbba7d2709">
   <xsd:schema xmlns:xsd="http://www.w3.org/2001/XMLSchema" xmlns:xs="http://www.w3.org/2001/XMLSchema" xmlns:p="http://schemas.microsoft.com/office/2006/metadata/properties" xmlns:ns3="a8df9be0-fabc-4cd2-83a0-5d14ea6e1e1c" xmlns:ns4="7d156368-5c4c-45de-9137-dd8ee7d8ab11" targetNamespace="http://schemas.microsoft.com/office/2006/metadata/properties" ma:root="true" ma:fieldsID="eafa8dcaf306508adc6a6514c4e81d2c" ns3:_="" ns4:_="">
     <xsd:import namespace="a8df9be0-fabc-4cd2-83a0-5d14ea6e1e1c"/>
@@ -13956,12 +13972,6 @@
 </ct:contentTypeSchema>
 </file>
 
-<file path=customXml/item2.xml><?xml version="1.0" encoding="utf-8"?>
-<p:properties xmlns:p="http://schemas.microsoft.com/office/2006/metadata/properties" xmlns:xsi="http://www.w3.org/2001/XMLSchema-instance" xmlns:pc="http://schemas.microsoft.com/office/infopath/2007/PartnerControls">
-  <documentManagement/>
-</p:properties>
-</file>
-
 <file path=customXml/item3.xml><?xml version="1.0" encoding="utf-8"?>
 <?mso-contentType ?>
 <FormTemplates xmlns="http://schemas.microsoft.com/sharepoint/v3/contenttype/forms">
@@ -13972,6 +13982,23 @@
 </file>
 
 <file path=customXml/itemProps1.xml><?xml version="1.0" encoding="utf-8"?>
+<ds:datastoreItem xmlns:ds="http://schemas.openxmlformats.org/officeDocument/2006/customXml" ds:itemID="{E28CFCE8-EBFE-438F-B362-C0B3BF84CA37}">
+  <ds:schemaRefs>
+    <ds:schemaRef ds:uri="http://purl.org/dc/terms/"/>
+    <ds:schemaRef ds:uri="http://schemas.microsoft.com/office/2006/documentManagement/types"/>
+    <ds:schemaRef ds:uri="http://schemas.microsoft.com/office/infopath/2007/PartnerControls"/>
+    <ds:schemaRef ds:uri="http://schemas.openxmlformats.org/package/2006/metadata/core-properties"/>
+    <ds:schemaRef ds:uri="http://purl.org/dc/elements/1.1/"/>
+    <ds:schemaRef ds:uri="http://schemas.microsoft.com/office/2006/metadata/properties"/>
+    <ds:schemaRef ds:uri="7d156368-5c4c-45de-9137-dd8ee7d8ab11"/>
+    <ds:schemaRef ds:uri="a8df9be0-fabc-4cd2-83a0-5d14ea6e1e1c"/>
+    <ds:schemaRef ds:uri="http://www.w3.org/XML/1998/namespace"/>
+    <ds:schemaRef ds:uri="http://purl.org/dc/dcmitype/"/>
+  </ds:schemaRefs>
+</ds:datastoreItem>
+</file>
+
+<file path=customXml/itemProps2.xml><?xml version="1.0" encoding="utf-8"?>
 <ds:datastoreItem xmlns:ds="http://schemas.openxmlformats.org/officeDocument/2006/customXml" ds:itemID="{CBC36B23-EDDF-439E-A207-5B94A695AFF7}">
   <ds:schemaRefs>
     <ds:schemaRef ds:uri="http://schemas.microsoft.com/office/2006/metadata/contentType"/>
@@ -13990,15 +14017,6 @@
 </ds:datastoreItem>
 </file>
 
-<file path=customXml/itemProps2.xml><?xml version="1.0" encoding="utf-8"?>
-<ds:datastoreItem xmlns:ds="http://schemas.openxmlformats.org/officeDocument/2006/customXml" ds:itemID="{E28CFCE8-EBFE-438F-B362-C0B3BF84CA37}">
-  <ds:schemaRefs>
-    <ds:schemaRef ds:uri="http://schemas.microsoft.com/office/2006/metadata/properties"/>
-    <ds:schemaRef ds:uri="http://schemas.microsoft.com/office/infopath/2007/PartnerControls"/>
-  </ds:schemaRefs>
-</ds:datastoreItem>
-</file>
-
 <file path=customXml/itemProps3.xml><?xml version="1.0" encoding="utf-8"?>
 <ds:datastoreItem xmlns:ds="http://schemas.openxmlformats.org/officeDocument/2006/customXml" ds:itemID="{7736B666-7DA3-4CAB-928E-C3923F7310B9}">
   <ds:schemaRefs>

</xml_diff>